<commit_message>
implement changes in srs
</commit_message>
<xml_diff>
--- a/UNIVERSITY FILES/Advise/Advisory report 2.docx
+++ b/UNIVERSITY FILES/Advise/Advisory report 2.docx
@@ -1,6 +1,6 @@
 
 <file path=word/document.xml><?xml version="1.0" encoding="utf-8"?>
-<w:document xmlns:wpc="http://schemas.microsoft.com/office/word/2010/wordprocessingCanvas" xmlns:cx="http://schemas.microsoft.com/office/drawing/2014/chartex" xmlns:cx1="http://schemas.microsoft.com/office/drawing/2015/9/8/chartex" xmlns:cx2="http://schemas.microsoft.com/office/drawing/2015/10/21/chartex" xmlns:cx3="http://schemas.microsoft.com/office/drawing/2016/5/9/chartex" xmlns:cx4="http://schemas.microsoft.com/office/drawing/2016/5/10/chartex" xmlns:cx5="http://schemas.microsoft.com/office/drawing/2016/5/11/chartex" xmlns:cx6="http://schemas.microsoft.com/office/drawing/2016/5/12/chartex" xmlns:cx7="http://schemas.microsoft.com/office/drawing/2016/5/13/chartex" xmlns:cx8="http://schemas.microsoft.com/office/drawing/2016/5/14/chartex" xmlns:mc="http://schemas.openxmlformats.org/markup-compatibility/2006" xmlns:aink="http://schemas.microsoft.com/office/drawing/2016/ink" xmlns:am3d="http://schemas.microsoft.com/office/drawing/2017/model3d" xmlns:o="urn:schemas-microsoft-com:office:office" xmlns:oel="http://schemas.microsoft.com/office/2019/extlst" xmlns:r="http://schemas.openxmlformats.org/officeDocument/2006/relationships" xmlns:m="http://schemas.openxmlformats.org/officeDocument/2006/math" xmlns:v="urn:schemas-microsoft-com:vml" xmlns:wp14="http://schemas.microsoft.com/office/word/2010/wordprocessingDrawing" xmlns:wp="http://schemas.openxmlformats.org/drawingml/2006/wordprocessingDrawing" xmlns:w10="urn:schemas-microsoft-com:office:word" xmlns:w="http://schemas.openxmlformats.org/wordprocessingml/2006/main" xmlns:w14="http://schemas.microsoft.com/office/word/2010/wordml" xmlns:w15="http://schemas.microsoft.com/office/word/2012/wordml" xmlns:w16cex="http://schemas.microsoft.com/office/word/2018/wordml/cex" xmlns:w16cid="http://schemas.microsoft.com/office/word/2016/wordml/cid" xmlns:w16="http://schemas.microsoft.com/office/word/2018/wordml" xmlns:w16du="http://schemas.microsoft.com/office/word/2023/wordml/word16du" xmlns:w16sdtdh="http://schemas.microsoft.com/office/word/2020/wordml/sdtdatahash" xmlns:w16sdtfl="http://schemas.microsoft.com/office/word/2024/wordml/sdtformatlock" xmlns:w16se="http://schemas.microsoft.com/office/word/2015/wordml/symex" xmlns:wpg="http://schemas.microsoft.com/office/word/2010/wordprocessingGroup" xmlns:wpi="http://schemas.microsoft.com/office/word/2010/wordprocessingInk" xmlns:wne="http://schemas.microsoft.com/office/word/2006/wordml" xmlns:wps="http://schemas.microsoft.com/office/word/2010/wordprocessingShape" mc:Ignorable="w14 w15 w16se w16cid w16 w16cex w16sdtdh w16sdtfl w16du wp14">
+<w:document xmlns:wpc="http://schemas.microsoft.com/office/word/2010/wordprocessingCanvas" xmlns:cx="http://schemas.microsoft.com/office/drawing/2014/chartex" xmlns:cx1="http://schemas.microsoft.com/office/drawing/2015/9/8/chartex" xmlns:cx2="http://schemas.microsoft.com/office/drawing/2015/10/21/chartex" xmlns:cx3="http://schemas.microsoft.com/office/drawing/2016/5/9/chartex" xmlns:cx4="http://schemas.microsoft.com/office/drawing/2016/5/10/chartex" xmlns:cx5="http://schemas.microsoft.com/office/drawing/2016/5/11/chartex" xmlns:cx6="http://schemas.microsoft.com/office/drawing/2016/5/12/chartex" xmlns:cx7="http://schemas.microsoft.com/office/drawing/2016/5/13/chartex" xmlns:cx8="http://schemas.microsoft.com/office/drawing/2016/5/14/chartex" xmlns:mc="http://schemas.openxmlformats.org/markup-compatibility/2006" xmlns:aink="http://schemas.microsoft.com/office/drawing/2016/ink" xmlns:am3d="http://schemas.microsoft.com/office/drawing/2017/model3d" xmlns:o="urn:schemas-microsoft-com:office:office" xmlns:oel="http://schemas.microsoft.com/office/2019/extlst" xmlns:r="http://schemas.openxmlformats.org/officeDocument/2006/relationships" xmlns:m="http://schemas.openxmlformats.org/officeDocument/2006/math" xmlns:v="urn:schemas-microsoft-com:vml" xmlns:wp14="http://schemas.microsoft.com/office/word/2010/wordprocessingDrawing" xmlns:wp="http://schemas.openxmlformats.org/drawingml/2006/wordprocessingDrawing" xmlns:w10="urn:schemas-microsoft-com:office:word" xmlns:w="http://schemas.openxmlformats.org/wordprocessingml/2006/main" xmlns:w14="http://schemas.microsoft.com/office/word/2010/wordml" xmlns:w15="http://schemas.microsoft.com/office/word/2012/wordml" xmlns:w16cex="http://schemas.microsoft.com/office/word/2018/wordml/cex" xmlns:w16cid="http://schemas.microsoft.com/office/word/2016/wordml/cid" xmlns:w16="http://schemas.microsoft.com/office/word/2018/wordml" xmlns:w16sdtdh="http://schemas.microsoft.com/office/word/2020/wordml/sdtdatahash" xmlns:w16se="http://schemas.microsoft.com/office/word/2015/wordml/symex" xmlns:wpg="http://schemas.microsoft.com/office/word/2010/wordprocessingGroup" xmlns:wpi="http://schemas.microsoft.com/office/word/2010/wordprocessingInk" xmlns:wne="http://schemas.microsoft.com/office/word/2006/wordml" xmlns:wps="http://schemas.microsoft.com/office/word/2010/wordprocessingShape" mc:Ignorable="w14 w15 w16se w16cid w16 w16cex w16sdtdh wp14">
   <w:body>
     <w:p>
       <w:pPr>
@@ -110,7 +110,6 @@
         </w:rPr>
         <w:t> </w:t>
       </w:r>
-      <w:proofErr w:type="spellStart"/>
       <w:r>
         <w:rPr>
           <w:rStyle w:val="Strong"/>
@@ -123,7 +122,6 @@
         </w:rPr>
         <w:t>TravelMate</w:t>
       </w:r>
-      <w:proofErr w:type="spellEnd"/>
       <w:r>
         <w:rPr>
           <w:rStyle w:val="apple-converted-space"/>
@@ -164,17 +162,15 @@
         </w:rPr>
         <w:t xml:space="preserve">” are </w:t>
       </w:r>
-      <w:proofErr w:type="gramStart"/>
-      <w:r>
-        <w:rPr>
-          <w:rFonts w:ascii="Arial" w:hAnsi="Arial" w:cs="Arial"/>
-          <w:color w:val="000000"/>
-          <w:sz w:val="22"/>
-          <w:szCs w:val="22"/>
-        </w:rPr>
-        <w:t>actually used</w:t>
-      </w:r>
-      <w:proofErr w:type="gramEnd"/>
+      <w:r>
+        <w:rPr>
+          <w:rFonts w:ascii="Arial" w:hAnsi="Arial" w:cs="Arial"/>
+          <w:color w:val="000000"/>
+          <w:sz w:val="22"/>
+          <w:szCs w:val="22"/>
+        </w:rPr>
+        <w:t>used</w:t>
+      </w:r>
       <w:r>
         <w:rPr>
           <w:rFonts w:ascii="Arial" w:hAnsi="Arial" w:cs="Arial"/>
@@ -192,47 +188,7 @@
           <w:szCs w:val="22"/>
         </w:rPr>
         <w:br/>
-        <w:t xml:space="preserve">We </w:t>
-      </w:r>
-      <w:proofErr w:type="spellStart"/>
-      <w:r>
-        <w:rPr>
-          <w:rFonts w:ascii="Arial" w:hAnsi="Arial" w:cs="Arial"/>
-          <w:color w:val="000000"/>
-          <w:sz w:val="22"/>
-          <w:szCs w:val="22"/>
-        </w:rPr>
-        <w:t>analysed</w:t>
-      </w:r>
-      <w:proofErr w:type="spellEnd"/>
-      <w:r>
-        <w:rPr>
-          <w:rFonts w:ascii="Arial" w:hAnsi="Arial" w:cs="Arial"/>
-          <w:color w:val="000000"/>
-          <w:sz w:val="22"/>
-          <w:szCs w:val="22"/>
-        </w:rPr>
-        <w:t xml:space="preserve"> four implementation approaches and three technology stacks for each layer (backend, frontend, database) against nine non-functional requirements (performance, scalability, security, maintainability, cost, etc.). Decision matrices </w:t>
-      </w:r>
-      <w:proofErr w:type="spellStart"/>
-      <w:r>
-        <w:rPr>
-          <w:rFonts w:ascii="Arial" w:hAnsi="Arial" w:cs="Arial"/>
-          <w:color w:val="000000"/>
-          <w:sz w:val="22"/>
-          <w:szCs w:val="22"/>
-        </w:rPr>
-        <w:t>summarise</w:t>
-      </w:r>
-      <w:proofErr w:type="spellEnd"/>
-      <w:r>
-        <w:rPr>
-          <w:rFonts w:ascii="Arial" w:hAnsi="Arial" w:cs="Arial"/>
-          <w:color w:val="000000"/>
-          <w:sz w:val="22"/>
-          <w:szCs w:val="22"/>
-        </w:rPr>
-        <w:t xml:space="preserve"> the evidence.</w:t>
+        <w:t>We analysed four implementation approaches and three technology stacks for each layer (backend, frontend, database) against nine non-functional requirements (performance, scalability, security, maintainability, cost, etc.). Decision matrices summarise the evidence.</w:t>
       </w:r>
     </w:p>
     <w:p>
@@ -568,47 +524,7 @@
           <w:sz w:val="22"/>
           <w:szCs w:val="22"/>
         </w:rPr>
-        <w:t xml:space="preserve">Extend </w:t>
-      </w:r>
-      <w:proofErr w:type="spellStart"/>
-      <w:r>
-        <w:rPr>
-          <w:rFonts w:ascii="Arial" w:hAnsi="Arial" w:cs="Arial"/>
-          <w:color w:val="000000"/>
-          <w:sz w:val="22"/>
-          <w:szCs w:val="22"/>
-        </w:rPr>
-        <w:t>TravelMate</w:t>
-      </w:r>
-      <w:proofErr w:type="spellEnd"/>
-      <w:r>
-        <w:rPr>
-          <w:rFonts w:ascii="Arial" w:hAnsi="Arial" w:cs="Arial"/>
-          <w:color w:val="000000"/>
-          <w:sz w:val="22"/>
-          <w:szCs w:val="22"/>
-        </w:rPr>
-        <w:t xml:space="preserve"> in-place: add an “Open Days Tracking” module (written in Kotlin where practicable), surface the data in the existing Angular dashboard, and evolve the MongoDB schema. This path </w:t>
-      </w:r>
-      <w:proofErr w:type="spellStart"/>
-      <w:r>
-        <w:rPr>
-          <w:rFonts w:ascii="Arial" w:hAnsi="Arial" w:cs="Arial"/>
-          <w:color w:val="000000"/>
-          <w:sz w:val="22"/>
-          <w:szCs w:val="22"/>
-        </w:rPr>
-        <w:t>minimises</w:t>
-      </w:r>
-      <w:proofErr w:type="spellEnd"/>
-      <w:r>
-        <w:rPr>
-          <w:rFonts w:ascii="Arial" w:hAnsi="Arial" w:cs="Arial"/>
-          <w:color w:val="000000"/>
-          <w:sz w:val="22"/>
-          <w:szCs w:val="22"/>
-        </w:rPr>
-        <w:t xml:space="preserve"> integration risk, leverages current CI/CD pipelines, and can be delivered inside the planned release window. Immediate next steps are to:</w:t>
+        <w:t>Extend TravelMate in-place: add an “Open Days Tracking” module (written in Kotlin where practicable), surface the data in the existing Angular dashboard, and evolve the MongoDB schema. This path minimises integration risk, leverages current CI/CD pipelines, and can be delivered inside the planned release window. Immediate next steps are to:</w:t>
       </w:r>
     </w:p>
     <w:p>
@@ -656,56 +572,16 @@
           <w:sz w:val="22"/>
           <w:szCs w:val="22"/>
         </w:rPr>
-        <w:t xml:space="preserve">prototype </w:t>
-      </w:r>
-      <w:proofErr w:type="spellStart"/>
-      <w:r>
-        <w:rPr>
-          <w:rFonts w:ascii="Arial" w:hAnsi="Arial" w:cs="Arial"/>
-          <w:color w:val="000000"/>
-          <w:sz w:val="22"/>
-          <w:szCs w:val="22"/>
-        </w:rPr>
-        <w:t>AnyOrg</w:t>
-      </w:r>
-      <w:proofErr w:type="spellEnd"/>
-      <w:r>
-        <w:rPr>
-          <w:rFonts w:ascii="Arial" w:hAnsi="Arial" w:cs="Arial"/>
-          <w:color w:val="000000"/>
-          <w:sz w:val="22"/>
-          <w:szCs w:val="22"/>
-        </w:rPr>
-        <w:t xml:space="preserve"> integration to validate data quality</w:t>
-      </w:r>
-      <w:r>
-        <w:rPr>
-          <w:rFonts w:ascii="Arial" w:hAnsi="Arial" w:cs="Arial"/>
-          <w:color w:val="000000"/>
-          <w:sz w:val="22"/>
-          <w:szCs w:val="22"/>
-        </w:rPr>
-        <w:t xml:space="preserve"> / remove the </w:t>
-      </w:r>
-      <w:proofErr w:type="spellStart"/>
-      <w:r>
-        <w:rPr>
-          <w:rFonts w:ascii="Arial" w:hAnsi="Arial" w:cs="Arial"/>
-          <w:color w:val="000000"/>
-          <w:sz w:val="22"/>
-          <w:szCs w:val="22"/>
-        </w:rPr>
-        <w:t>AnyOrg</w:t>
-      </w:r>
-      <w:proofErr w:type="spellEnd"/>
-      <w:r>
-        <w:rPr>
-          <w:rFonts w:ascii="Arial" w:hAnsi="Arial" w:cs="Arial"/>
-          <w:color w:val="000000"/>
-          <w:sz w:val="22"/>
-          <w:szCs w:val="22"/>
-        </w:rPr>
-        <w:t xml:space="preserve"> </w:t>
+        <w:t>prototype AnyOrg integration to validate data quality</w:t>
+      </w:r>
+      <w:r>
+        <w:rPr>
+          <w:rFonts w:ascii="Arial" w:hAnsi="Arial" w:cs="Arial"/>
+          <w:color w:val="000000"/>
+          <w:sz w:val="22"/>
+          <w:szCs w:val="22"/>
+        </w:rPr>
+        <w:t xml:space="preserve"> / remove the AnyOrg </w:t>
       </w:r>
       <w:r>
         <w:rPr>
@@ -743,27 +619,7 @@
           <w:sz w:val="22"/>
           <w:szCs w:val="22"/>
         </w:rPr>
-        <w:t xml:space="preserve">This strategy delivers transparency for administrators, prevents unused-day waste, and positions </w:t>
-      </w:r>
-      <w:proofErr w:type="spellStart"/>
-      <w:r>
-        <w:rPr>
-          <w:rFonts w:ascii="Arial" w:hAnsi="Arial" w:cs="Arial"/>
-          <w:color w:val="000000"/>
-          <w:sz w:val="22"/>
-          <w:szCs w:val="22"/>
-        </w:rPr>
-        <w:t>TravelMate</w:t>
-      </w:r>
-      <w:proofErr w:type="spellEnd"/>
-      <w:r>
-        <w:rPr>
-          <w:rFonts w:ascii="Arial" w:hAnsi="Arial" w:cs="Arial"/>
-          <w:color w:val="000000"/>
-          <w:sz w:val="22"/>
-          <w:szCs w:val="22"/>
-        </w:rPr>
-        <w:t xml:space="preserve"> for future incremental enhancements without architectural</w:t>
+        <w:t>This strategy delivers transparency for administrators, prevents unused-day waste, and positions TravelMate for future incremental enhancements without architectural</w:t>
       </w:r>
       <w:r>
         <w:rPr>
@@ -876,29 +732,16 @@
           <w14:ligatures w14:val="none"/>
         </w:rPr>
       </w:pPr>
-      <w:proofErr w:type="spellStart"/>
-      <w:r>
-        <w:rPr>
-          <w:rFonts w:ascii="Arial" w:eastAsia="Times New Roman" w:hAnsi="Arial" w:cs="Arial"/>
-          <w:color w:val="000000"/>
-          <w:kern w:val="0"/>
-          <w:sz w:val="22"/>
-          <w:szCs w:val="22"/>
-          <w14:ligatures w14:val="none"/>
-        </w:rPr>
-        <w:t>TravelMate</w:t>
-      </w:r>
-      <w:proofErr w:type="spellEnd"/>
-      <w:r>
-        <w:rPr>
-          <w:rFonts w:ascii="Arial" w:eastAsia="Times New Roman" w:hAnsi="Arial" w:cs="Arial"/>
-          <w:color w:val="000000"/>
-          <w:kern w:val="0"/>
-          <w:sz w:val="22"/>
-          <w:szCs w:val="22"/>
-          <w14:ligatures w14:val="none"/>
-        </w:rPr>
-        <w:t xml:space="preserve"> is an internal business travel management system used at Swisscom to facilitate international work travel for employees. The application enables employees to work from an international office for up to 10 days per year, with costs covered by the organization. Travel days are centrally managed at the "tribe" level (a group of teams), and each tribe has a fixed annual quota (180 days) that can be allocated and booked by employees.</w:t>
+      <w:r>
+        <w:rPr>
+          <w:rFonts w:ascii="Arial" w:eastAsia="Times New Roman" w:hAnsi="Arial" w:cs="Arial"/>
+          <w:color w:val="000000"/>
+          <w:kern w:val="0"/>
+          <w:sz w:val="22"/>
+          <w:szCs w:val="22"/>
+          <w14:ligatures w14:val="none"/>
+        </w:rPr>
+        <w:t>TravelMate is an internal business travel management system used at Swisscom to facilitate international work travel for employees. The application enables employees to work from an international office for up to 10 days per year, with costs covered by the organization. Travel days are centrally managed at the "tribe" level (a group of teams), and each tribe has a fixed annual quota (180 days) that can be allocated and booked by employees.</w:t>
       </w:r>
     </w:p>
     <w:p>
@@ -922,31 +765,7 @@
           <w:szCs w:val="22"/>
           <w14:ligatures w14:val="none"/>
         </w:rPr>
-        <w:t xml:space="preserve">The current version of </w:t>
-      </w:r>
-      <w:proofErr w:type="spellStart"/>
-      <w:r>
-        <w:rPr>
-          <w:rFonts w:ascii="Arial" w:eastAsia="Times New Roman" w:hAnsi="Arial" w:cs="Arial"/>
-          <w:color w:val="000000"/>
-          <w:kern w:val="0"/>
-          <w:sz w:val="22"/>
-          <w:szCs w:val="22"/>
-          <w14:ligatures w14:val="none"/>
-        </w:rPr>
-        <w:t>TravelMate</w:t>
-      </w:r>
-      <w:proofErr w:type="spellEnd"/>
-      <w:r>
-        <w:rPr>
-          <w:rFonts w:ascii="Arial" w:eastAsia="Times New Roman" w:hAnsi="Arial" w:cs="Arial"/>
-          <w:color w:val="000000"/>
-          <w:kern w:val="0"/>
-          <w:sz w:val="22"/>
-          <w:szCs w:val="22"/>
-          <w14:ligatures w14:val="none"/>
-        </w:rPr>
-        <w:t xml:space="preserve"> does not offer visibility into whether allocated Open Days (designated travel days) were used. This results in inefficiencies such as underutilization of travel days, inability to reallocate unused days, and a lack of insight for administrators.</w:t>
+        <w:t>The current version of TravelMate does not offer visibility into whether allocated Open Days (designated travel days) were used. This results in inefficiencies such as underutilization of travel days, inability to reallocate unused days, and a lack of insight for administrators.</w:t>
       </w:r>
     </w:p>
     <w:p>
@@ -970,31 +789,7 @@
           <w:szCs w:val="22"/>
           <w14:ligatures w14:val="none"/>
         </w:rPr>
-        <w:t>To address this gap, a new feature called Open Days Tracking is proposed. It aims to enhance transparency and administrative control by enabling the tracking, reporting, and reallocation of travel days. This feature must integrate with external systems such as </w:t>
-      </w:r>
-      <w:proofErr w:type="spellStart"/>
-      <w:r>
-        <w:rPr>
-          <w:rFonts w:ascii="Arial" w:eastAsia="Times New Roman" w:hAnsi="Arial" w:cs="Arial"/>
-          <w:color w:val="000000"/>
-          <w:kern w:val="0"/>
-          <w:sz w:val="22"/>
-          <w:szCs w:val="22"/>
-          <w14:ligatures w14:val="none"/>
-        </w:rPr>
-        <w:t>AnyOrg</w:t>
-      </w:r>
-      <w:proofErr w:type="spellEnd"/>
-      <w:r>
-        <w:rPr>
-          <w:rFonts w:ascii="Arial" w:eastAsia="Times New Roman" w:hAnsi="Arial" w:cs="Arial"/>
-          <w:color w:val="000000"/>
-          <w:kern w:val="0"/>
-          <w:sz w:val="22"/>
-          <w:szCs w:val="22"/>
-          <w14:ligatures w14:val="none"/>
-        </w:rPr>
-        <w:t>, which provides employee data and travel records but is known for data inconsistencies.</w:t>
+        <w:t>To address this gap, a new feature called Open Days Tracking is proposed. It aims to enhance transparency and administrative control by enabling the tracking, reporting, and reallocation of travel days. This feature must integrate with external systems such as AnyOrg, which provides employee data and travel records but is known for data inconsistencies.</w:t>
       </w:r>
     </w:p>
     <w:p>
@@ -1420,31 +1215,7 @@
           <w:szCs w:val="22"/>
           <w14:ligatures w14:val="none"/>
         </w:rPr>
-        <w:t xml:space="preserve">The Open Days Tracking feature aims to improve transparency and control over the allocation and utilization of travel days within the </w:t>
-      </w:r>
-      <w:proofErr w:type="spellStart"/>
-      <w:r>
-        <w:rPr>
-          <w:rFonts w:ascii="Arial" w:eastAsia="Times New Roman" w:hAnsi="Arial" w:cs="Arial"/>
-          <w:color w:val="000000"/>
-          <w:kern w:val="0"/>
-          <w:sz w:val="22"/>
-          <w:szCs w:val="22"/>
-          <w14:ligatures w14:val="none"/>
-        </w:rPr>
-        <w:t>TravelMate</w:t>
-      </w:r>
-      <w:proofErr w:type="spellEnd"/>
-      <w:r>
-        <w:rPr>
-          <w:rFonts w:ascii="Arial" w:eastAsia="Times New Roman" w:hAnsi="Arial" w:cs="Arial"/>
-          <w:color w:val="000000"/>
-          <w:kern w:val="0"/>
-          <w:sz w:val="22"/>
-          <w:szCs w:val="22"/>
-          <w14:ligatures w14:val="none"/>
-        </w:rPr>
-        <w:t xml:space="preserve"> system. It must support both business goals and technical constraints while integrating smoothly with existing and external systems.</w:t>
+        <w:t>The Open Days Tracking feature aims to improve transparency and control over the allocation and utilization of travel days within the TravelMate system. It must support both business goals and technical constraints while integrating smoothly with existing and external systems.</w:t>
       </w:r>
     </w:p>
     <w:p>
@@ -1644,6 +1415,19 @@
         </w:rPr>
         <w:t>2.2 Technical Requirements</w:t>
       </w:r>
+      <w:r>
+        <w:rPr>
+          <w:rFonts w:ascii="Arial" w:eastAsia="Times New Roman" w:hAnsi="Arial" w:cs="Arial"/>
+          <w:b/>
+          <w:bCs/>
+          <w:color w:val="000000"/>
+          <w:kern w:val="0"/>
+          <w:sz w:val="22"/>
+          <w:szCs w:val="22"/>
+          <w14:ligatures w14:val="none"/>
+        </w:rPr>
+        <w:t xml:space="preserve"> &gt;&gt;&gt;??????????&gt;?&gt;?&gt;???</w:t>
+      </w:r>
     </w:p>
     <w:p>
       <w:pPr>
@@ -1670,7 +1454,18 @@
           <w:szCs w:val="22"/>
           <w14:ligatures w14:val="none"/>
         </w:rPr>
-        <w:t>Real-time or near-real-time visibility of Open Day statuses (used, unused, reallocated).</w:t>
+        <w:t>Real-time or near-real-time visibility of Open Day statuses</w:t>
+      </w:r>
+      <w:r>
+        <w:rPr>
+          <w:rFonts w:ascii="Arial" w:eastAsia="Times New Roman" w:hAnsi="Arial" w:cs="Arial"/>
+          <w:color w:val="000000"/>
+          <w:kern w:val="0"/>
+          <w:sz w:val="22"/>
+          <w:szCs w:val="22"/>
+          <w14:ligatures w14:val="none"/>
+        </w:rPr>
+        <w:t>.</w:t>
       </w:r>
     </w:p>
     <w:p>
@@ -1698,31 +1493,7 @@
           <w:szCs w:val="22"/>
           <w14:ligatures w14:val="none"/>
         </w:rPr>
-        <w:t xml:space="preserve">Integration with the external </w:t>
-      </w:r>
-      <w:proofErr w:type="spellStart"/>
-      <w:r>
-        <w:rPr>
-          <w:rFonts w:ascii="Arial" w:eastAsia="Times New Roman" w:hAnsi="Arial" w:cs="Arial"/>
-          <w:color w:val="000000"/>
-          <w:kern w:val="0"/>
-          <w:sz w:val="22"/>
-          <w:szCs w:val="22"/>
-          <w14:ligatures w14:val="none"/>
-        </w:rPr>
-        <w:t>AnyOrg</w:t>
-      </w:r>
-      <w:proofErr w:type="spellEnd"/>
-      <w:r>
-        <w:rPr>
-          <w:rFonts w:ascii="Arial" w:eastAsia="Times New Roman" w:hAnsi="Arial" w:cs="Arial"/>
-          <w:color w:val="000000"/>
-          <w:kern w:val="0"/>
-          <w:sz w:val="22"/>
-          <w:szCs w:val="22"/>
-          <w14:ligatures w14:val="none"/>
-        </w:rPr>
-        <w:t xml:space="preserve"> system, which provides employee data but may return incomplete or inaccurate responses.</w:t>
+        <w:t>Integration with the external AnyOrg system, which provides employee data but may return incomplete or inaccurate responses.</w:t>
       </w:r>
     </w:p>
     <w:p>
@@ -1806,31 +1577,7 @@
           <w:szCs w:val="22"/>
           <w14:ligatures w14:val="none"/>
         </w:rPr>
-        <w:t xml:space="preserve">Robust error handling and retry mechanisms for unreliable </w:t>
-      </w:r>
-      <w:proofErr w:type="spellStart"/>
-      <w:r>
-        <w:rPr>
-          <w:rFonts w:ascii="Arial" w:eastAsia="Times New Roman" w:hAnsi="Arial" w:cs="Arial"/>
-          <w:color w:val="000000"/>
-          <w:kern w:val="0"/>
-          <w:sz w:val="22"/>
-          <w:szCs w:val="22"/>
-          <w14:ligatures w14:val="none"/>
-        </w:rPr>
-        <w:t>AnyOrg</w:t>
-      </w:r>
-      <w:proofErr w:type="spellEnd"/>
-      <w:r>
-        <w:rPr>
-          <w:rFonts w:ascii="Arial" w:eastAsia="Times New Roman" w:hAnsi="Arial" w:cs="Arial"/>
-          <w:color w:val="000000"/>
-          <w:kern w:val="0"/>
-          <w:sz w:val="22"/>
-          <w:szCs w:val="22"/>
-          <w14:ligatures w14:val="none"/>
-        </w:rPr>
-        <w:t xml:space="preserve"> responses.</w:t>
+        <w:t>Robust error handling and retry mechanisms for unreliable AnyOrg responses.</w:t>
       </w:r>
     </w:p>
     <w:p>
@@ -1886,7 +1633,84 @@
           <w:szCs w:val="22"/>
           <w14:ligatures w14:val="none"/>
         </w:rPr>
-        <w:t>High performance: admin interfaces should load within 2 seconds, and backend queries should complete in under 1 second.</w:t>
+        <w:t>P</w:t>
+      </w:r>
+      <w:r>
+        <w:rPr>
+          <w:rFonts w:ascii="Arial" w:eastAsia="Times New Roman" w:hAnsi="Arial" w:cs="Arial"/>
+          <w:color w:val="000000"/>
+          <w:kern w:val="0"/>
+          <w:sz w:val="22"/>
+          <w:szCs w:val="22"/>
+          <w14:ligatures w14:val="none"/>
+        </w:rPr>
+        <w:t xml:space="preserve">erformance: admin interfaces should load within </w:t>
+      </w:r>
+      <w:r>
+        <w:rPr>
+          <w:rFonts w:ascii="Arial" w:eastAsia="Times New Roman" w:hAnsi="Arial" w:cs="Arial"/>
+          <w:color w:val="000000"/>
+          <w:kern w:val="0"/>
+          <w:sz w:val="22"/>
+          <w:szCs w:val="22"/>
+          <w14:ligatures w14:val="none"/>
+        </w:rPr>
+        <w:t>3</w:t>
+      </w:r>
+      <w:r>
+        <w:rPr>
+          <w:rFonts w:ascii="Arial" w:eastAsia="Times New Roman" w:hAnsi="Arial" w:cs="Arial"/>
+          <w:color w:val="000000"/>
+          <w:kern w:val="0"/>
+          <w:sz w:val="22"/>
+          <w:szCs w:val="22"/>
+          <w14:ligatures w14:val="none"/>
+        </w:rPr>
+        <w:t xml:space="preserve"> seconds, and backend queries should complete in under 1</w:t>
+      </w:r>
+      <w:r>
+        <w:rPr>
+          <w:rFonts w:ascii="Arial" w:eastAsia="Times New Roman" w:hAnsi="Arial" w:cs="Arial"/>
+          <w:color w:val="000000"/>
+          <w:kern w:val="0"/>
+          <w:sz w:val="22"/>
+          <w:szCs w:val="22"/>
+          <w14:ligatures w14:val="none"/>
+        </w:rPr>
+        <w:t>.5</w:t>
+      </w:r>
+      <w:r>
+        <w:rPr>
+          <w:rFonts w:ascii="Arial" w:eastAsia="Times New Roman" w:hAnsi="Arial" w:cs="Arial"/>
+          <w:color w:val="000000"/>
+          <w:kern w:val="0"/>
+          <w:sz w:val="22"/>
+          <w:szCs w:val="22"/>
+          <w14:ligatures w14:val="none"/>
+        </w:rPr>
+        <w:t xml:space="preserve"> second</w:t>
+      </w:r>
+      <w:r>
+        <w:rPr>
+          <w:rFonts w:ascii="Arial" w:eastAsia="Times New Roman" w:hAnsi="Arial" w:cs="Arial"/>
+          <w:color w:val="000000"/>
+          <w:kern w:val="0"/>
+          <w:sz w:val="22"/>
+          <w:szCs w:val="22"/>
+          <w14:ligatures w14:val="none"/>
+        </w:rPr>
+        <w:t xml:space="preserve"> with a representative amount of data</w:t>
+      </w:r>
+      <w:r>
+        <w:rPr>
+          <w:rFonts w:ascii="Arial" w:eastAsia="Times New Roman" w:hAnsi="Arial" w:cs="Arial"/>
+          <w:color w:val="000000"/>
+          <w:kern w:val="0"/>
+          <w:sz w:val="22"/>
+          <w:szCs w:val="22"/>
+          <w14:ligatures w14:val="none"/>
+        </w:rPr>
+        <w:t>.</w:t>
       </w:r>
     </w:p>
     <w:p>
@@ -1942,7 +1766,40 @@
           <w:szCs w:val="22"/>
           <w14:ligatures w14:val="none"/>
         </w:rPr>
-        <w:t>Data privacy and compliance with internal policies: sensitive data must be encrypted both in transit and at rest.</w:t>
+        <w:t xml:space="preserve">Data privacy and compliance with internal policies: </w:t>
+      </w:r>
+      <w:r>
+        <w:rPr>
+          <w:rFonts w:ascii="Arial" w:eastAsia="Times New Roman" w:hAnsi="Arial" w:cs="Arial"/>
+          <w:color w:val="000000"/>
+          <w:kern w:val="0"/>
+          <w:sz w:val="22"/>
+          <w:szCs w:val="22"/>
+          <w14:ligatures w14:val="none"/>
+        </w:rPr>
+        <w:t>user</w:t>
+      </w:r>
+      <w:r>
+        <w:rPr>
+          <w:rFonts w:ascii="Arial" w:eastAsia="Times New Roman" w:hAnsi="Arial" w:cs="Arial"/>
+          <w:color w:val="000000"/>
+          <w:kern w:val="0"/>
+          <w:sz w:val="22"/>
+          <w:szCs w:val="22"/>
+          <w14:ligatures w14:val="none"/>
+        </w:rPr>
+        <w:t xml:space="preserve"> data must only be saved when </w:t>
+      </w:r>
+      <w:r>
+        <w:rPr>
+          <w:rFonts w:ascii="Arial" w:eastAsia="Times New Roman" w:hAnsi="Arial" w:cs="Arial"/>
+          <w:color w:val="000000"/>
+          <w:kern w:val="0"/>
+          <w:sz w:val="22"/>
+          <w:szCs w:val="22"/>
+          <w14:ligatures w14:val="none"/>
+        </w:rPr>
+        <w:t>a user is actively using the application.</w:t>
       </w:r>
     </w:p>
     <w:p>
@@ -2183,31 +2040,7 @@
           <w:szCs w:val="22"/>
           <w14:ligatures w14:val="none"/>
         </w:rPr>
-        <w:t xml:space="preserve">All communication, particularly with external systems like </w:t>
-      </w:r>
-      <w:proofErr w:type="spellStart"/>
-      <w:r>
-        <w:rPr>
-          <w:rFonts w:ascii="Arial" w:eastAsia="Times New Roman" w:hAnsi="Arial" w:cs="Arial"/>
-          <w:color w:val="000000"/>
-          <w:kern w:val="0"/>
-          <w:sz w:val="22"/>
-          <w:szCs w:val="22"/>
-          <w14:ligatures w14:val="none"/>
-        </w:rPr>
-        <w:t>AnyOrg</w:t>
-      </w:r>
-      <w:proofErr w:type="spellEnd"/>
-      <w:r>
-        <w:rPr>
-          <w:rFonts w:ascii="Arial" w:eastAsia="Times New Roman" w:hAnsi="Arial" w:cs="Arial"/>
-          <w:color w:val="000000"/>
-          <w:kern w:val="0"/>
-          <w:sz w:val="22"/>
-          <w:szCs w:val="22"/>
-          <w14:ligatures w14:val="none"/>
-        </w:rPr>
-        <w:t>, must occur over secure channels (e.g., HTTPS).</w:t>
+        <w:t>All communication, particularly with external systems like AnyOrg, must occur over secure channels (e.g., HTTPS).</w:t>
       </w:r>
     </w:p>
     <w:p>
@@ -2682,31 +2515,7 @@
           <w:szCs w:val="22"/>
           <w14:ligatures w14:val="none"/>
         </w:rPr>
-        <w:t xml:space="preserve">The system must gracefully handle issues with </w:t>
-      </w:r>
-      <w:proofErr w:type="spellStart"/>
-      <w:r>
-        <w:rPr>
-          <w:rFonts w:ascii="Arial" w:eastAsia="Times New Roman" w:hAnsi="Arial" w:cs="Arial"/>
-          <w:color w:val="000000"/>
-          <w:kern w:val="0"/>
-          <w:sz w:val="22"/>
-          <w:szCs w:val="22"/>
-          <w14:ligatures w14:val="none"/>
-        </w:rPr>
-        <w:t>AnyOrg</w:t>
-      </w:r>
-      <w:proofErr w:type="spellEnd"/>
-      <w:r>
-        <w:rPr>
-          <w:rFonts w:ascii="Arial" w:eastAsia="Times New Roman" w:hAnsi="Arial" w:cs="Arial"/>
-          <w:color w:val="000000"/>
-          <w:kern w:val="0"/>
-          <w:sz w:val="22"/>
-          <w:szCs w:val="22"/>
-          <w14:ligatures w14:val="none"/>
-        </w:rPr>
-        <w:t>, including timeouts, data inconsistencies, and partial failures.</w:t>
+        <w:t>The system must gracefully handle issues with AnyOrg, including timeouts, data inconsistencies, and partial failures.</w:t>
       </w:r>
     </w:p>
     <w:p>
@@ -2824,31 +2633,7 @@
           <w:szCs w:val="22"/>
           <w14:ligatures w14:val="none"/>
         </w:rPr>
-        <w:t xml:space="preserve">This section evaluates four potential approaches to implementing the Open Days Tracking feature. The comparison is based on key quality attributes (security, scalability, performance, maintainability, privacy, and reliability) and considers the current state of the </w:t>
-      </w:r>
-      <w:proofErr w:type="spellStart"/>
-      <w:r>
-        <w:rPr>
-          <w:rFonts w:ascii="Arial" w:eastAsia="Times New Roman" w:hAnsi="Arial" w:cs="Arial"/>
-          <w:color w:val="000000"/>
-          <w:kern w:val="0"/>
-          <w:sz w:val="22"/>
-          <w:szCs w:val="22"/>
-          <w14:ligatures w14:val="none"/>
-        </w:rPr>
-        <w:t>TravelMate</w:t>
-      </w:r>
-      <w:proofErr w:type="spellEnd"/>
-      <w:r>
-        <w:rPr>
-          <w:rFonts w:ascii="Arial" w:eastAsia="Times New Roman" w:hAnsi="Arial" w:cs="Arial"/>
-          <w:color w:val="000000"/>
-          <w:kern w:val="0"/>
-          <w:sz w:val="22"/>
-          <w:szCs w:val="22"/>
-          <w14:ligatures w14:val="none"/>
-        </w:rPr>
-        <w:t xml:space="preserve"> system: a </w:t>
+        <w:t xml:space="preserve">This section evaluates four potential approaches to implementing the Open Days Tracking feature. The comparison is based on key quality attributes (security, scalability, performance, maintainability, privacy, and reliability) and considers the current state of the TravelMate system: a </w:t>
       </w:r>
       <w:r>
         <w:rPr>
@@ -2925,9 +2710,21 @@
           <w:szCs w:val="22"/>
           <w14:ligatures w14:val="none"/>
         </w:rPr>
-        <w:t xml:space="preserve">xisting </w:t>
-      </w:r>
-      <w:proofErr w:type="spellStart"/>
+        <w:t>xisting TravelMate Backend</w:t>
+      </w:r>
+    </w:p>
+    <w:p>
+      <w:pPr>
+        <w:spacing w:before="100" w:beforeAutospacing="1" w:after="100" w:afterAutospacing="1" w:line="240" w:lineRule="auto"/>
+        <w:rPr>
+          <w:rFonts w:ascii="Arial" w:eastAsia="Times New Roman" w:hAnsi="Arial" w:cs="Arial"/>
+          <w:color w:val="000000"/>
+          <w:kern w:val="0"/>
+          <w:sz w:val="22"/>
+          <w:szCs w:val="22"/>
+          <w14:ligatures w14:val="none"/>
+        </w:rPr>
+      </w:pPr>
       <w:r>
         <w:rPr>
           <w:rFonts w:ascii="Arial" w:eastAsia="Times New Roman" w:hAnsi="Arial" w:cs="Arial"/>
@@ -2939,46 +2736,6 @@
           <w:szCs w:val="22"/>
           <w14:ligatures w14:val="none"/>
         </w:rPr>
-        <w:t>TravelMate</w:t>
-      </w:r>
-      <w:proofErr w:type="spellEnd"/>
-      <w:r>
-        <w:rPr>
-          <w:rFonts w:ascii="Arial" w:eastAsia="Times New Roman" w:hAnsi="Arial" w:cs="Arial"/>
-          <w:b/>
-          <w:bCs/>
-          <w:color w:val="000000"/>
-          <w:kern w:val="0"/>
-          <w:sz w:val="22"/>
-          <w:szCs w:val="22"/>
-          <w14:ligatures w14:val="none"/>
-        </w:rPr>
-        <w:t xml:space="preserve"> Backend</w:t>
-      </w:r>
-    </w:p>
-    <w:p>
-      <w:pPr>
-        <w:spacing w:before="100" w:beforeAutospacing="1" w:after="100" w:afterAutospacing="1" w:line="240" w:lineRule="auto"/>
-        <w:rPr>
-          <w:rFonts w:ascii="Arial" w:eastAsia="Times New Roman" w:hAnsi="Arial" w:cs="Arial"/>
-          <w:color w:val="000000"/>
-          <w:kern w:val="0"/>
-          <w:sz w:val="22"/>
-          <w:szCs w:val="22"/>
-          <w14:ligatures w14:val="none"/>
-        </w:rPr>
-      </w:pPr>
-      <w:r>
-        <w:rPr>
-          <w:rFonts w:ascii="Arial" w:eastAsia="Times New Roman" w:hAnsi="Arial" w:cs="Arial"/>
-          <w:b/>
-          <w:bCs/>
-          <w:color w:val="000000"/>
-          <w:kern w:val="0"/>
-          <w:sz w:val="22"/>
-          <w:szCs w:val="22"/>
-          <w14:ligatures w14:val="none"/>
-        </w:rPr>
         <w:t>Description</w:t>
       </w:r>
       <w:r>
@@ -2991,31 +2748,7 @@
           <w14:ligatures w14:val="none"/>
         </w:rPr>
         <w:br/>
-        <w:t xml:space="preserve">Implement the feature directly in the existing Java Spring Boot backend of </w:t>
-      </w:r>
-      <w:proofErr w:type="spellStart"/>
-      <w:r>
-        <w:rPr>
-          <w:rFonts w:ascii="Arial" w:eastAsia="Times New Roman" w:hAnsi="Arial" w:cs="Arial"/>
-          <w:color w:val="000000"/>
-          <w:kern w:val="0"/>
-          <w:sz w:val="22"/>
-          <w:szCs w:val="22"/>
-          <w14:ligatures w14:val="none"/>
-        </w:rPr>
-        <w:t>TravelMate</w:t>
-      </w:r>
-      <w:proofErr w:type="spellEnd"/>
-      <w:r>
-        <w:rPr>
-          <w:rFonts w:ascii="Arial" w:eastAsia="Times New Roman" w:hAnsi="Arial" w:cs="Arial"/>
-          <w:color w:val="000000"/>
-          <w:kern w:val="0"/>
-          <w:sz w:val="22"/>
-          <w:szCs w:val="22"/>
-          <w14:ligatures w14:val="none"/>
-        </w:rPr>
-        <w:t>. Extend current models and services to support Open Day status tracking. UI enhancements would be made within the existing Angular application.</w:t>
+        <w:t>Implement the feature directly in the existing Java Spring Boot backend of TravelMate. Extend current models and services to support Open Day status tracking. UI enhancements would be made within the existing Angular application.</w:t>
       </w:r>
     </w:p>
     <w:p>
@@ -3794,9 +3527,21 @@
           <w14:ligatures w14:val="none"/>
         </w:rPr>
         <w:lastRenderedPageBreak/>
-        <w:t xml:space="preserve">4.2 Option B – Modular Subsystem Within </w:t>
-      </w:r>
-      <w:proofErr w:type="spellStart"/>
+        <w:t>4.2 Option B – Modular Subsystem Within TravelMate</w:t>
+      </w:r>
+    </w:p>
+    <w:p>
+      <w:pPr>
+        <w:spacing w:before="100" w:beforeAutospacing="1" w:after="100" w:afterAutospacing="1" w:line="240" w:lineRule="auto"/>
+        <w:rPr>
+          <w:rFonts w:ascii="Arial" w:eastAsia="Times New Roman" w:hAnsi="Arial" w:cs="Arial"/>
+          <w:color w:val="000000"/>
+          <w:kern w:val="0"/>
+          <w:sz w:val="22"/>
+          <w:szCs w:val="22"/>
+          <w14:ligatures w14:val="none"/>
+        </w:rPr>
+      </w:pPr>
       <w:r>
         <w:rPr>
           <w:rFonts w:ascii="Arial" w:eastAsia="Times New Roman" w:hAnsi="Arial" w:cs="Arial"/>
@@ -3808,33 +3553,6 @@
           <w:szCs w:val="22"/>
           <w14:ligatures w14:val="none"/>
         </w:rPr>
-        <w:t>TravelMate</w:t>
-      </w:r>
-      <w:proofErr w:type="spellEnd"/>
-    </w:p>
-    <w:p>
-      <w:pPr>
-        <w:spacing w:before="100" w:beforeAutospacing="1" w:after="100" w:afterAutospacing="1" w:line="240" w:lineRule="auto"/>
-        <w:rPr>
-          <w:rFonts w:ascii="Arial" w:eastAsia="Times New Roman" w:hAnsi="Arial" w:cs="Arial"/>
-          <w:color w:val="000000"/>
-          <w:kern w:val="0"/>
-          <w:sz w:val="22"/>
-          <w:szCs w:val="22"/>
-          <w14:ligatures w14:val="none"/>
-        </w:rPr>
-      </w:pPr>
-      <w:r>
-        <w:rPr>
-          <w:rFonts w:ascii="Arial" w:eastAsia="Times New Roman" w:hAnsi="Arial" w:cs="Arial"/>
-          <w:b/>
-          <w:bCs/>
-          <w:color w:val="000000"/>
-          <w:kern w:val="0"/>
-          <w:sz w:val="22"/>
-          <w:szCs w:val="22"/>
-          <w14:ligatures w14:val="none"/>
-        </w:rPr>
         <w:t>Description</w:t>
       </w:r>
       <w:r>
@@ -3847,31 +3565,7 @@
           <w14:ligatures w14:val="none"/>
         </w:rPr>
         <w:br/>
-        <w:t xml:space="preserve">Create a self-contained module or package inside the </w:t>
-      </w:r>
-      <w:proofErr w:type="spellStart"/>
-      <w:r>
-        <w:rPr>
-          <w:rFonts w:ascii="Arial" w:eastAsia="Times New Roman" w:hAnsi="Arial" w:cs="Arial"/>
-          <w:color w:val="000000"/>
-          <w:kern w:val="0"/>
-          <w:sz w:val="22"/>
-          <w:szCs w:val="22"/>
-          <w14:ligatures w14:val="none"/>
-        </w:rPr>
-        <w:t>TravelMate</w:t>
-      </w:r>
-      <w:proofErr w:type="spellEnd"/>
-      <w:r>
-        <w:rPr>
-          <w:rFonts w:ascii="Arial" w:eastAsia="Times New Roman" w:hAnsi="Arial" w:cs="Arial"/>
-          <w:color w:val="000000"/>
-          <w:kern w:val="0"/>
-          <w:sz w:val="22"/>
-          <w:szCs w:val="22"/>
-          <w14:ligatures w14:val="none"/>
-        </w:rPr>
-        <w:t xml:space="preserve"> backend, with clearly separated services, APIs, and data models. This isolates the logic somewhat while remaining part of the same codebase and deployment.</w:t>
+        <w:t>Create a self-contained module or package inside the TravelMate backend, with clearly separated services, APIs, and data models. This isolates the logic somewhat while remaining part of the same codebase and deployment.</w:t>
       </w:r>
     </w:p>
     <w:p>
@@ -4560,57 +4254,8 @@
           <w14:ligatures w14:val="none"/>
         </w:rPr>
         <w:br/>
-        <w:t xml:space="preserve">Use this option if the </w:t>
-      </w:r>
-      <w:proofErr w:type="spellStart"/>
-      <w:r>
-        <w:rPr>
-          <w:rFonts w:ascii="Arial" w:eastAsia="Times New Roman" w:hAnsi="Arial" w:cs="Arial"/>
-          <w:color w:val="000000"/>
-          <w:kern w:val="0"/>
-          <w:sz w:val="22"/>
-          <w:szCs w:val="22"/>
-          <w14:ligatures w14:val="none"/>
-        </w:rPr>
-        <w:t>TravelMate</w:t>
-      </w:r>
-      <w:proofErr w:type="spellEnd"/>
-      <w:r>
-        <w:rPr>
-          <w:rFonts w:ascii="Arial" w:eastAsia="Times New Roman" w:hAnsi="Arial" w:cs="Arial"/>
-          <w:color w:val="000000"/>
-          <w:kern w:val="0"/>
-          <w:sz w:val="22"/>
-          <w:szCs w:val="22"/>
-          <w14:ligatures w14:val="none"/>
-        </w:rPr>
-        <w:t xml:space="preserve"> codebase is stable but complex, and if you want to introduce testable, modular structure while avoiding new infrastructure.</w:t>
-      </w:r>
-    </w:p>
-    <w:p>
-      <w:pPr>
-        <w:spacing w:before="100" w:beforeAutospacing="1" w:after="100" w:afterAutospacing="1" w:line="240" w:lineRule="auto"/>
-        <w:rPr>
-          <w:rFonts w:ascii="Arial" w:eastAsia="Times New Roman" w:hAnsi="Arial" w:cs="Arial"/>
-          <w:color w:val="000000"/>
-          <w:kern w:val="0"/>
-          <w:sz w:val="22"/>
-          <w:szCs w:val="22"/>
-          <w14:ligatures w14:val="none"/>
-        </w:rPr>
-      </w:pPr>
-    </w:p>
-    <w:p>
-      <w:pPr>
-        <w:spacing w:after="0" w:line="240" w:lineRule="auto"/>
-        <w:rPr>
-          <w:rFonts w:ascii="Arial" w:eastAsia="Times New Roman" w:hAnsi="Arial" w:cs="Arial"/>
-          <w:kern w:val="0"/>
-          <w:sz w:val="22"/>
-          <w:szCs w:val="22"/>
-          <w14:ligatures w14:val="none"/>
-        </w:rPr>
-      </w:pPr>
+        <w:t>Use this option if the TravelMate codebase is stable but complex, and if you want to introduce testable, modular structure while avoiding new infrastructure.</w:t>
+      </w:r>
     </w:p>
     <w:p>
       <w:pPr>
@@ -4676,31 +4321,7 @@
           <w14:ligatures w14:val="none"/>
         </w:rPr>
         <w:br/>
-        <w:t xml:space="preserve">Implement the feature as a standalone service its own API and database. Integrate with </w:t>
-      </w:r>
-      <w:proofErr w:type="spellStart"/>
-      <w:r>
-        <w:rPr>
-          <w:rFonts w:ascii="Arial" w:eastAsia="Times New Roman" w:hAnsi="Arial" w:cs="Arial"/>
-          <w:color w:val="000000"/>
-          <w:kern w:val="0"/>
-          <w:sz w:val="22"/>
-          <w:szCs w:val="22"/>
-          <w14:ligatures w14:val="none"/>
-        </w:rPr>
-        <w:t>TravelMate</w:t>
-      </w:r>
-      <w:proofErr w:type="spellEnd"/>
-      <w:r>
-        <w:rPr>
-          <w:rFonts w:ascii="Arial" w:eastAsia="Times New Roman" w:hAnsi="Arial" w:cs="Arial"/>
-          <w:color w:val="000000"/>
-          <w:kern w:val="0"/>
-          <w:sz w:val="22"/>
-          <w:szCs w:val="22"/>
-          <w14:ligatures w14:val="none"/>
-        </w:rPr>
-        <w:t xml:space="preserve"> via API calls or embedded UI components.</w:t>
+        <w:t>Implement the feature as a standalone service its own API and database. Integrate with TravelMate via API calls or embedded UI components.</w:t>
       </w:r>
     </w:p>
     <w:p>
@@ -4886,7 +4507,6 @@
           <w:szCs w:val="22"/>
           <w14:ligatures w14:val="none"/>
         </w:rPr>
-        <w:lastRenderedPageBreak/>
         <w:t>Overhead is disproportionate to feature size.</w:t>
       </w:r>
     </w:p>
@@ -4943,6 +4563,7 @@
           <w:szCs w:val="22"/>
           <w14:ligatures w14:val="none"/>
         </w:rPr>
+        <w:lastRenderedPageBreak/>
         <w:t>Introduces system complexity for a relatively small gain.</w:t>
       </w:r>
     </w:p>
@@ -5492,57 +5113,8 @@
           <w14:ligatures w14:val="none"/>
         </w:rPr>
         <w:br/>
-        <w:t xml:space="preserve">Best suited for larger features, or if </w:t>
-      </w:r>
-      <w:proofErr w:type="spellStart"/>
-      <w:r>
-        <w:rPr>
-          <w:rFonts w:ascii="Arial" w:eastAsia="Times New Roman" w:hAnsi="Arial" w:cs="Arial"/>
-          <w:color w:val="000000"/>
-          <w:kern w:val="0"/>
-          <w:sz w:val="22"/>
-          <w:szCs w:val="22"/>
-          <w14:ligatures w14:val="none"/>
-        </w:rPr>
-        <w:t>TravelMate</w:t>
-      </w:r>
-      <w:proofErr w:type="spellEnd"/>
-      <w:r>
-        <w:rPr>
-          <w:rFonts w:ascii="Arial" w:eastAsia="Times New Roman" w:hAnsi="Arial" w:cs="Arial"/>
-          <w:color w:val="000000"/>
-          <w:kern w:val="0"/>
-          <w:sz w:val="22"/>
-          <w:szCs w:val="22"/>
-          <w14:ligatures w14:val="none"/>
-        </w:rPr>
-        <w:t xml:space="preserve"> is unstable or hard to extend — which is not the case here.</w:t>
-      </w:r>
-    </w:p>
-    <w:p>
-      <w:pPr>
-        <w:spacing w:before="100" w:beforeAutospacing="1" w:after="100" w:afterAutospacing="1" w:line="240" w:lineRule="auto"/>
-        <w:rPr>
-          <w:rFonts w:ascii="Arial" w:eastAsia="Times New Roman" w:hAnsi="Arial" w:cs="Arial"/>
-          <w:color w:val="000000"/>
-          <w:kern w:val="0"/>
-          <w:sz w:val="22"/>
-          <w:szCs w:val="22"/>
-          <w14:ligatures w14:val="none"/>
-        </w:rPr>
-      </w:pPr>
-    </w:p>
-    <w:p>
-      <w:pPr>
-        <w:spacing w:after="0" w:line="240" w:lineRule="auto"/>
-        <w:rPr>
-          <w:rFonts w:ascii="Arial" w:eastAsia="Times New Roman" w:hAnsi="Arial" w:cs="Arial"/>
-          <w:kern w:val="0"/>
-          <w:sz w:val="22"/>
-          <w:szCs w:val="22"/>
-          <w14:ligatures w14:val="none"/>
-        </w:rPr>
-      </w:pPr>
+        <w:t>Best suited for larger features, or if TravelMate is unstable or hard to extend — which is not the case here.</w:t>
+      </w:r>
     </w:p>
     <w:p>
       <w:pPr>
@@ -5608,79 +5180,7 @@
           <w14:ligatures w14:val="none"/>
         </w:rPr>
         <w:br/>
-        <w:t xml:space="preserve">Develop a lightweight prototype (e.g., </w:t>
-      </w:r>
-      <w:proofErr w:type="spellStart"/>
-      <w:r>
-        <w:rPr>
-          <w:rFonts w:ascii="Arial" w:eastAsia="Times New Roman" w:hAnsi="Arial" w:cs="Arial"/>
-          <w:color w:val="000000"/>
-          <w:kern w:val="0"/>
-          <w:sz w:val="22"/>
-          <w:szCs w:val="22"/>
-          <w14:ligatures w14:val="none"/>
-        </w:rPr>
-        <w:t>FastAPI</w:t>
-      </w:r>
-      <w:proofErr w:type="spellEnd"/>
-      <w:r>
-        <w:rPr>
-          <w:rFonts w:ascii="Arial" w:eastAsia="Times New Roman" w:hAnsi="Arial" w:cs="Arial"/>
-          <w:color w:val="000000"/>
-          <w:kern w:val="0"/>
-          <w:sz w:val="22"/>
-          <w:szCs w:val="22"/>
-          <w14:ligatures w14:val="none"/>
-        </w:rPr>
-        <w:t xml:space="preserve">, </w:t>
-      </w:r>
-      <w:proofErr w:type="spellStart"/>
-      <w:r>
-        <w:rPr>
-          <w:rFonts w:ascii="Arial" w:eastAsia="Times New Roman" w:hAnsi="Arial" w:cs="Arial"/>
-          <w:color w:val="000000"/>
-          <w:kern w:val="0"/>
-          <w:sz w:val="22"/>
-          <w:szCs w:val="22"/>
-          <w14:ligatures w14:val="none"/>
-        </w:rPr>
-        <w:t>NestJS</w:t>
-      </w:r>
-      <w:proofErr w:type="spellEnd"/>
-      <w:r>
-        <w:rPr>
-          <w:rFonts w:ascii="Arial" w:eastAsia="Times New Roman" w:hAnsi="Arial" w:cs="Arial"/>
-          <w:color w:val="000000"/>
-          <w:kern w:val="0"/>
-          <w:sz w:val="22"/>
-          <w:szCs w:val="22"/>
-          <w14:ligatures w14:val="none"/>
-        </w:rPr>
-        <w:t xml:space="preserve">) to validate integration with </w:t>
-      </w:r>
-      <w:proofErr w:type="spellStart"/>
-      <w:r>
-        <w:rPr>
-          <w:rFonts w:ascii="Arial" w:eastAsia="Times New Roman" w:hAnsi="Arial" w:cs="Arial"/>
-          <w:color w:val="000000"/>
-          <w:kern w:val="0"/>
-          <w:sz w:val="22"/>
-          <w:szCs w:val="22"/>
-          <w14:ligatures w14:val="none"/>
-        </w:rPr>
-        <w:t>AnyOrg</w:t>
-      </w:r>
-      <w:proofErr w:type="spellEnd"/>
-      <w:r>
-        <w:rPr>
-          <w:rFonts w:ascii="Arial" w:eastAsia="Times New Roman" w:hAnsi="Arial" w:cs="Arial"/>
-          <w:color w:val="000000"/>
-          <w:kern w:val="0"/>
-          <w:sz w:val="22"/>
-          <w:szCs w:val="22"/>
-          <w14:ligatures w14:val="none"/>
-        </w:rPr>
-        <w:t xml:space="preserve"> and explore the UI/UX. This could serve as a technical spike or an early demonstration for stakeholders.</w:t>
+        <w:t>Develop a lightweight prototype (e.g., FastAPI, NestJS) to validate integration with AnyOrg and explore the UI/UX. This could serve as a technical spike or an early demonstration for stakeholders.</w:t>
       </w:r>
     </w:p>
     <w:p>
@@ -6242,7 +5742,6 @@
                 <w:szCs w:val="22"/>
                 <w14:ligatures w14:val="none"/>
               </w:rPr>
-              <w:lastRenderedPageBreak/>
               <w:t>Privacy</w:t>
             </w:r>
           </w:p>
@@ -6355,6 +5854,7 @@
           <w:szCs w:val="22"/>
           <w14:ligatures w14:val="none"/>
         </w:rPr>
+        <w:lastRenderedPageBreak/>
         <w:t>When to choose:</w:t>
       </w:r>
       <w:r>
@@ -6420,27 +5920,7 @@
           <w:szCs w:val="22"/>
         </w:rPr>
         <w:br/>
-        <w:t xml:space="preserve">After evaluating all four options, the team decided to implement the Open Days Tracking feature directly within the existing </w:t>
-      </w:r>
-      <w:proofErr w:type="spellStart"/>
-      <w:r>
-        <w:rPr>
-          <w:rFonts w:ascii="Arial" w:hAnsi="Arial" w:cs="Arial"/>
-          <w:color w:val="000000"/>
-          <w:sz w:val="22"/>
-          <w:szCs w:val="22"/>
-        </w:rPr>
-        <w:t>TravelMate</w:t>
-      </w:r>
-      <w:proofErr w:type="spellEnd"/>
-      <w:r>
-        <w:rPr>
-          <w:rFonts w:ascii="Arial" w:hAnsi="Arial" w:cs="Arial"/>
-          <w:color w:val="000000"/>
-          <w:sz w:val="22"/>
-          <w:szCs w:val="22"/>
-        </w:rPr>
-        <w:t xml:space="preserve"> backend (Option A). While more modular or decoupled approaches offer better isolation and future flexibility, they also introduce additional overhead and complexity that is not justified given the current scope and delivery timeline.</w:t>
+        <w:t>After evaluating all four options, the team decided to implement the Open Days Tracking feature directly within the existing TravelMate backend (Option A). While more modular or decoupled approaches offer better isolation and future flexibility, they also introduce additional overhead and complexity that is not justified given the current scope and delivery timeline.</w:t>
       </w:r>
     </w:p>
     <w:p>
@@ -6480,27 +5960,7 @@
           <w:sz w:val="22"/>
           <w:szCs w:val="22"/>
         </w:rPr>
-        <w:t xml:space="preserve">Additionally, the team expressed a clear preference to keep this feature accessible and maintainable within the existing </w:t>
-      </w:r>
-      <w:proofErr w:type="spellStart"/>
-      <w:r>
-        <w:rPr>
-          <w:rFonts w:ascii="Arial" w:hAnsi="Arial" w:cs="Arial"/>
-          <w:color w:val="000000"/>
-          <w:sz w:val="22"/>
-          <w:szCs w:val="22"/>
-        </w:rPr>
-        <w:t>TravelMate</w:t>
-      </w:r>
-      <w:proofErr w:type="spellEnd"/>
-      <w:r>
-        <w:rPr>
-          <w:rFonts w:ascii="Arial" w:hAnsi="Arial" w:cs="Arial"/>
-          <w:color w:val="000000"/>
-          <w:sz w:val="22"/>
-          <w:szCs w:val="22"/>
-        </w:rPr>
-        <w:t xml:space="preserve"> system. There is no appetite for managing a separate application or microservice for a feature of this size. Instead, the goal is to build it in a way that fits naturally into the current architecture and can evolve over time as part of the core system.</w:t>
+        <w:t>Additionally, the team expressed a clear preference to keep this feature accessible and maintainable within the existing TravelMate system. There is no appetite for managing a separate application or microservice for a feature of this size. Instead, the goal is to build it in a way that fits naturally into the current architecture and can evolve over time as part of the core system.</w:t>
       </w:r>
     </w:p>
     <w:p>
@@ -6618,134 +6078,87 @@
         </w:rPr>
       </w:pPr>
     </w:p>
-    <w:p>
-      <w:pPr>
-        <w:rPr>
-          <w:rFonts w:ascii="Arial" w:hAnsi="Arial" w:cs="Arial"/>
+    <w:p/>
+    <w:p/>
+    <w:p/>
+    <w:p/>
+    <w:p/>
+    <w:p/>
+    <w:p/>
+    <w:p>
+      <w:pPr>
+        <w:spacing w:before="100" w:beforeAutospacing="1" w:after="100" w:afterAutospacing="1" w:line="240" w:lineRule="auto"/>
+        <w:outlineLvl w:val="1"/>
+        <w:rPr>
+          <w:rFonts w:ascii="Arial" w:eastAsia="Times New Roman" w:hAnsi="Arial" w:cs="Arial"/>
           <w:b/>
           <w:bCs/>
-          <w:sz w:val="22"/>
-          <w:szCs w:val="22"/>
-        </w:rPr>
-      </w:pPr>
-    </w:p>
-    <w:p>
-      <w:pPr>
-        <w:spacing w:before="100" w:beforeAutospacing="1" w:after="100" w:afterAutospacing="1" w:line="240" w:lineRule="auto"/>
-        <w:outlineLvl w:val="1"/>
-        <w:rPr>
-          <w:rFonts w:ascii="Arial" w:hAnsi="Arial" w:cs="Arial"/>
+          <w:color w:val="000000"/>
+          <w:kern w:val="0"/>
+          <w:sz w:val="22"/>
+          <w:szCs w:val="22"/>
+          <w14:ligatures w14:val="none"/>
+        </w:rPr>
+      </w:pPr>
+      <w:r>
+        <w:rPr>
+          <w:rFonts w:ascii="Arial" w:eastAsia="Times New Roman" w:hAnsi="Arial" w:cs="Arial"/>
           <w:b/>
           <w:bCs/>
-          <w:sz w:val="22"/>
-          <w:szCs w:val="22"/>
-        </w:rPr>
-      </w:pPr>
-    </w:p>
-    <w:p>
-      <w:pPr>
-        <w:spacing w:before="100" w:beforeAutospacing="1" w:after="100" w:afterAutospacing="1" w:line="240" w:lineRule="auto"/>
-        <w:outlineLvl w:val="1"/>
+          <w:color w:val="000000"/>
+          <w:kern w:val="0"/>
+          <w:sz w:val="22"/>
+          <w:szCs w:val="22"/>
+          <w14:ligatures w14:val="none"/>
+        </w:rPr>
+        <w:lastRenderedPageBreak/>
+        <w:t>5. Technology Evaluation</w:t>
+      </w:r>
+    </w:p>
+    <w:p>
+      <w:pPr>
+        <w:pStyle w:val="Heading3"/>
         <w:rPr>
           <w:rFonts w:ascii="Arial" w:hAnsi="Arial" w:cs="Arial"/>
           <w:b/>
           <w:bCs/>
-          <w:sz w:val="22"/>
-          <w:szCs w:val="22"/>
-        </w:rPr>
-      </w:pPr>
-    </w:p>
-    <w:p>
-      <w:pPr>
-        <w:spacing w:before="100" w:beforeAutospacing="1" w:after="100" w:afterAutospacing="1" w:line="240" w:lineRule="auto"/>
-        <w:outlineLvl w:val="1"/>
+          <w:color w:val="000000"/>
+          <w:sz w:val="24"/>
+          <w:szCs w:val="24"/>
+        </w:rPr>
+      </w:pPr>
+      <w:r>
         <w:rPr>
           <w:rFonts w:ascii="Arial" w:hAnsi="Arial" w:cs="Arial"/>
           <w:b/>
           <w:bCs/>
-          <w:sz w:val="22"/>
-          <w:szCs w:val="22"/>
-        </w:rPr>
-      </w:pPr>
-    </w:p>
-    <w:p>
-      <w:pPr>
-        <w:spacing w:before="100" w:beforeAutospacing="1" w:after="100" w:afterAutospacing="1" w:line="240" w:lineRule="auto"/>
-        <w:outlineLvl w:val="1"/>
+          <w:color w:val="000000"/>
+          <w:sz w:val="24"/>
+          <w:szCs w:val="24"/>
+        </w:rPr>
+        <w:t xml:space="preserve">5.1 </w:t>
+      </w:r>
+      <w:r>
         <w:rPr>
           <w:rFonts w:ascii="Arial" w:hAnsi="Arial" w:cs="Arial"/>
           <w:b/>
           <w:bCs/>
-          <w:sz w:val="22"/>
-          <w:szCs w:val="22"/>
-        </w:rPr>
-      </w:pPr>
-    </w:p>
-    <w:p>
-      <w:pPr>
-        <w:spacing w:before="100" w:beforeAutospacing="1" w:after="100" w:afterAutospacing="1" w:line="240" w:lineRule="auto"/>
-        <w:outlineLvl w:val="1"/>
+          <w:color w:val="000000"/>
+          <w:sz w:val="22"/>
+          <w:szCs w:val="22"/>
+        </w:rPr>
+        <w:t>Backend</w:t>
+      </w:r>
+      <w:r>
         <w:rPr>
           <w:rFonts w:ascii="Arial" w:hAnsi="Arial" w:cs="Arial"/>
           <w:b/>
           <w:bCs/>
-          <w:sz w:val="22"/>
-          <w:szCs w:val="22"/>
-        </w:rPr>
-      </w:pPr>
-    </w:p>
-    <w:p>
-      <w:pPr>
-        <w:spacing w:before="100" w:beforeAutospacing="1" w:after="100" w:afterAutospacing="1" w:line="240" w:lineRule="auto"/>
-        <w:outlineLvl w:val="1"/>
-        <w:rPr>
-          <w:rFonts w:ascii="Arial" w:eastAsia="Times New Roman" w:hAnsi="Arial" w:cs="Arial"/>
-          <w:b/>
-          <w:bCs/>
-          <w:color w:val="000000"/>
-          <w:kern w:val="0"/>
-          <w:sz w:val="22"/>
-          <w:szCs w:val="22"/>
-          <w14:ligatures w14:val="none"/>
-        </w:rPr>
-      </w:pPr>
-      <w:r>
-        <w:rPr>
-          <w:rFonts w:ascii="Arial" w:eastAsia="Times New Roman" w:hAnsi="Arial" w:cs="Arial"/>
-          <w:b/>
-          <w:bCs/>
-          <w:color w:val="000000"/>
-          <w:kern w:val="0"/>
-          <w:sz w:val="22"/>
-          <w:szCs w:val="22"/>
-          <w14:ligatures w14:val="none"/>
-        </w:rPr>
-        <w:lastRenderedPageBreak/>
-        <w:t>5. Technology Evaluation</w:t>
-      </w:r>
-    </w:p>
-    <w:p>
-      <w:pPr>
-        <w:pStyle w:val="Heading3"/>
-        <w:rPr>
-          <w:rFonts w:ascii="Arial" w:hAnsi="Arial" w:cs="Arial"/>
-          <w:b/>
-          <w:bCs/>
           <w:color w:val="000000"/>
           <w:sz w:val="24"/>
           <w:szCs w:val="24"/>
         </w:rPr>
-      </w:pPr>
-      <w:r>
-        <w:rPr>
-          <w:rFonts w:ascii="Arial" w:hAnsi="Arial" w:cs="Arial"/>
-          <w:b/>
-          <w:bCs/>
-          <w:color w:val="000000"/>
-          <w:sz w:val="24"/>
-          <w:szCs w:val="24"/>
-        </w:rPr>
-        <w:t>5.1 Backend Technologies</w:t>
+        <w:t xml:space="preserve"> Technologies</w:t>
       </w:r>
     </w:p>
     <w:p>
@@ -6842,9 +6255,27 @@
           <w:sz w:val="22"/>
           <w:szCs w:val="22"/>
         </w:rPr>
-        <w:t xml:space="preserve">Kotlin (Spring Boot or </w:t>
-      </w:r>
-      <w:proofErr w:type="spellStart"/>
+        <w:t>Kotlin (Spring Boot or Ktor)</w:t>
+      </w:r>
+      <w:r>
+        <w:rPr>
+          <w:rFonts w:ascii="Arial" w:hAnsi="Arial" w:cs="Arial"/>
+          <w:color w:val="000000"/>
+          <w:sz w:val="22"/>
+          <w:szCs w:val="22"/>
+        </w:rPr>
+        <w:t>, and</w:t>
+      </w:r>
+      <w:r>
+        <w:rPr>
+          <w:rStyle w:val="apple-converted-space"/>
+          <w:rFonts w:ascii="Arial" w:eastAsiaTheme="majorEastAsia" w:hAnsi="Arial" w:cs="Arial"/>
+          <w:color w:val="000000"/>
+          <w:sz w:val="22"/>
+          <w:szCs w:val="22"/>
+        </w:rPr>
+        <w:t> </w:t>
+      </w:r>
       <w:r>
         <w:rPr>
           <w:rStyle w:val="Strong"/>
@@ -6853,69 +6284,7 @@
           <w:sz w:val="22"/>
           <w:szCs w:val="22"/>
         </w:rPr>
-        <w:t>Ktor</w:t>
-      </w:r>
-      <w:proofErr w:type="spellEnd"/>
-      <w:r>
-        <w:rPr>
-          <w:rStyle w:val="Strong"/>
-          <w:rFonts w:ascii="Arial" w:eastAsiaTheme="majorEastAsia" w:hAnsi="Arial" w:cs="Arial"/>
-          <w:color w:val="000000"/>
-          <w:sz w:val="22"/>
-          <w:szCs w:val="22"/>
-        </w:rPr>
-        <w:t>)</w:t>
-      </w:r>
-      <w:r>
-        <w:rPr>
-          <w:rFonts w:ascii="Arial" w:hAnsi="Arial" w:cs="Arial"/>
-          <w:color w:val="000000"/>
-          <w:sz w:val="22"/>
-          <w:szCs w:val="22"/>
-        </w:rPr>
-        <w:t>, and</w:t>
-      </w:r>
-      <w:r>
-        <w:rPr>
-          <w:rStyle w:val="apple-converted-space"/>
-          <w:rFonts w:ascii="Arial" w:eastAsiaTheme="majorEastAsia" w:hAnsi="Arial" w:cs="Arial"/>
-          <w:color w:val="000000"/>
-          <w:sz w:val="22"/>
-          <w:szCs w:val="22"/>
-        </w:rPr>
-        <w:t> </w:t>
-      </w:r>
-      <w:r>
-        <w:rPr>
-          <w:rStyle w:val="Strong"/>
-          <w:rFonts w:ascii="Arial" w:eastAsiaTheme="majorEastAsia" w:hAnsi="Arial" w:cs="Arial"/>
-          <w:color w:val="000000"/>
-          <w:sz w:val="22"/>
-          <w:szCs w:val="22"/>
-        </w:rPr>
-        <w:t xml:space="preserve">Node.js (with </w:t>
-      </w:r>
-      <w:proofErr w:type="spellStart"/>
-      <w:r>
-        <w:rPr>
-          <w:rStyle w:val="Strong"/>
-          <w:rFonts w:ascii="Arial" w:eastAsiaTheme="majorEastAsia" w:hAnsi="Arial" w:cs="Arial"/>
-          <w:color w:val="000000"/>
-          <w:sz w:val="22"/>
-          <w:szCs w:val="22"/>
-        </w:rPr>
-        <w:t>NestJS</w:t>
-      </w:r>
-      <w:proofErr w:type="spellEnd"/>
-      <w:r>
-        <w:rPr>
-          <w:rStyle w:val="Strong"/>
-          <w:rFonts w:ascii="Arial" w:eastAsiaTheme="majorEastAsia" w:hAnsi="Arial" w:cs="Arial"/>
-          <w:color w:val="000000"/>
-          <w:sz w:val="22"/>
-          <w:szCs w:val="22"/>
-        </w:rPr>
-        <w:t>)</w:t>
+        <w:t>Node.js (with NestJS)</w:t>
       </w:r>
       <w:r>
         <w:rPr>
@@ -7034,27 +6403,7 @@
           <w:sz w:val="22"/>
           <w:szCs w:val="22"/>
         </w:rPr>
-        <w:t xml:space="preserve">Node.js with </w:t>
-      </w:r>
-      <w:proofErr w:type="spellStart"/>
-      <w:r>
-        <w:rPr>
-          <w:rFonts w:ascii="Arial" w:hAnsi="Arial" w:cs="Arial"/>
-          <w:color w:val="000000"/>
-          <w:sz w:val="22"/>
-          <w:szCs w:val="22"/>
-        </w:rPr>
-        <w:t>NestJS</w:t>
-      </w:r>
-      <w:proofErr w:type="spellEnd"/>
-      <w:r>
-        <w:rPr>
-          <w:rFonts w:ascii="Arial" w:hAnsi="Arial" w:cs="Arial"/>
-          <w:color w:val="000000"/>
-          <w:sz w:val="22"/>
-          <w:szCs w:val="22"/>
-        </w:rPr>
-        <w:t xml:space="preserve"> offers a highly asynchronous, TypeScript-based approach that aligns well with frontend-heavy teams and fast-paced API development.</w:t>
+        <w:t>Node.js with NestJS offers a highly asynchronous, TypeScript-based approach that aligns well with frontend-heavy teams and fast-paced API development.</w:t>
       </w:r>
     </w:p>
     <w:p>
@@ -7221,27 +6570,7 @@
                 <w:sz w:val="22"/>
                 <w:szCs w:val="22"/>
               </w:rPr>
-              <w:t xml:space="preserve">Kotlin (Spring Boot / </w:t>
-            </w:r>
-            <w:proofErr w:type="spellStart"/>
-            <w:r>
-              <w:rPr>
-                <w:rStyle w:val="Strong"/>
-                <w:rFonts w:ascii="Arial" w:hAnsi="Arial" w:cs="Arial"/>
-                <w:sz w:val="22"/>
-                <w:szCs w:val="22"/>
-              </w:rPr>
-              <w:t>Ktor</w:t>
-            </w:r>
-            <w:proofErr w:type="spellEnd"/>
-            <w:r>
-              <w:rPr>
-                <w:rStyle w:val="Strong"/>
-                <w:rFonts w:ascii="Arial" w:hAnsi="Arial" w:cs="Arial"/>
-                <w:sz w:val="22"/>
-                <w:szCs w:val="22"/>
-              </w:rPr>
-              <w:t>)</w:t>
+              <w:t>Kotlin (Spring Boot / Ktor)</w:t>
             </w:r>
           </w:p>
         </w:tc>
@@ -7295,19 +6624,8 @@
                 <w:sz w:val="22"/>
                 <w:szCs w:val="22"/>
               </w:rPr>
-              <w:t xml:space="preserve">Node.js + </w:t>
-            </w:r>
-            <w:proofErr w:type="spellStart"/>
-            <w:r>
-              <w:rPr>
-                <w:rStyle w:val="Strong"/>
-                <w:rFonts w:ascii="Arial" w:hAnsi="Arial" w:cs="Arial"/>
-                <w:sz w:val="22"/>
-                <w:szCs w:val="22"/>
-              </w:rPr>
-              <w:t>NestJS</w:t>
-            </w:r>
-            <w:proofErr w:type="spellEnd"/>
+              <w:t>Node.js + NestJS</w:t>
+            </w:r>
           </w:p>
         </w:tc>
         <w:tc>
@@ -8665,27 +7983,7 @@
           <w:sz w:val="22"/>
           <w:szCs w:val="22"/>
         </w:rPr>
-        <w:t xml:space="preserve">The </w:t>
-      </w:r>
-      <w:proofErr w:type="spellStart"/>
-      <w:r>
-        <w:rPr>
-          <w:rFonts w:ascii="Arial" w:hAnsi="Arial" w:cs="Arial"/>
-          <w:color w:val="000000"/>
-          <w:sz w:val="22"/>
-          <w:szCs w:val="22"/>
-        </w:rPr>
-        <w:t>TravelMate</w:t>
-      </w:r>
-      <w:proofErr w:type="spellEnd"/>
-      <w:r>
-        <w:rPr>
-          <w:rFonts w:ascii="Arial" w:hAnsi="Arial" w:cs="Arial"/>
-          <w:color w:val="000000"/>
-          <w:sz w:val="22"/>
-          <w:szCs w:val="22"/>
-        </w:rPr>
-        <w:t xml:space="preserve"> backend is currently built in Java using Spring Boot. The codebase is well-structured, though it has low test coverage in some areas. For this reason, integrating Open Days Tracking directly into the existing backend is the most practical and least disruptive path.</w:t>
+        <w:t>The TravelMate backend is currently built in Java using Spring Boot. The codebase is well-structured, though it has low test coverage in some areas. For this reason, integrating Open Days Tracking directly into the existing backend is the most practical and least disruptive path.</w:t>
       </w:r>
     </w:p>
     <w:p>
@@ -8983,27 +8281,7 @@
           <w:sz w:val="22"/>
           <w:szCs w:val="22"/>
         </w:rPr>
-        <w:t xml:space="preserve">They are compared here to determine which would be best suited for building a maintainable, performant admin interface in a greenfield scenario, before narrowing the decision based on </w:t>
-      </w:r>
-      <w:proofErr w:type="spellStart"/>
-      <w:r>
-        <w:rPr>
-          <w:rFonts w:ascii="Arial" w:hAnsi="Arial" w:cs="Arial"/>
-          <w:color w:val="000000"/>
-          <w:sz w:val="22"/>
-          <w:szCs w:val="22"/>
-        </w:rPr>
-        <w:t>TravelMate’s</w:t>
-      </w:r>
-      <w:proofErr w:type="spellEnd"/>
-      <w:r>
-        <w:rPr>
-          <w:rFonts w:ascii="Arial" w:hAnsi="Arial" w:cs="Arial"/>
-          <w:color w:val="000000"/>
-          <w:sz w:val="22"/>
-          <w:szCs w:val="22"/>
-        </w:rPr>
-        <w:t xml:space="preserve"> existing technology stack.</w:t>
+        <w:t>They are compared here to determine which would be best suited for building a maintainable, performant admin interface in a greenfield scenario, before narrowing the decision based on TravelMate’s existing technology stack.</w:t>
       </w:r>
     </w:p>
     <w:p>
@@ -9339,51 +8617,7 @@
                 <w:szCs w:val="22"/>
                 <w14:ligatures w14:val="none"/>
               </w:rPr>
-              <w:t xml:space="preserve">React 18 </w:t>
-            </w:r>
-            <w:proofErr w:type="gramStart"/>
-            <w:r>
-              <w:rPr>
-                <w:rFonts w:ascii="Arial" w:eastAsia="Times New Roman" w:hAnsi="Arial" w:cs="Arial"/>
-                <w:kern w:val="0"/>
-                <w:sz w:val="22"/>
-                <w:szCs w:val="22"/>
-                <w14:ligatures w14:val="none"/>
-              </w:rPr>
-              <w:t>streaming;</w:t>
-            </w:r>
-            <w:proofErr w:type="gramEnd"/>
-            <w:r>
-              <w:rPr>
-                <w:rFonts w:ascii="Arial" w:eastAsia="Times New Roman" w:hAnsi="Arial" w:cs="Arial"/>
-                <w:kern w:val="0"/>
-                <w:sz w:val="22"/>
-                <w:szCs w:val="22"/>
-                <w14:ligatures w14:val="none"/>
-              </w:rPr>
-              <w:t xml:space="preserve"> </w:t>
-            </w:r>
-            <w:proofErr w:type="spellStart"/>
-            <w:r>
-              <w:rPr>
-                <w:rFonts w:ascii="Arial" w:eastAsia="Times New Roman" w:hAnsi="Arial" w:cs="Arial"/>
-                <w:kern w:val="0"/>
-                <w:sz w:val="22"/>
-                <w:szCs w:val="22"/>
-                <w14:ligatures w14:val="none"/>
-              </w:rPr>
-              <w:t>Preact</w:t>
-            </w:r>
-            <w:proofErr w:type="spellEnd"/>
-            <w:r>
-              <w:rPr>
-                <w:rFonts w:ascii="Arial" w:eastAsia="Times New Roman" w:hAnsi="Arial" w:cs="Arial"/>
-                <w:kern w:val="0"/>
-                <w:sz w:val="22"/>
-                <w:szCs w:val="22"/>
-                <w14:ligatures w14:val="none"/>
-              </w:rPr>
-              <w:t xml:space="preserve"> option</w:t>
+              <w:t>React 18 streaming; Preact option</w:t>
             </w:r>
             <w:r>
               <w:rPr>
@@ -9447,20 +8681,8 @@
                 <w:szCs w:val="22"/>
                 <w14:ligatures w14:val="none"/>
               </w:rPr>
-              <w:t xml:space="preserve">≈30 kB core </w:t>
-            </w:r>
-            <w:proofErr w:type="spellStart"/>
-            <w:r>
-              <w:rPr>
-                <w:rFonts w:ascii="Arial" w:eastAsia="Times New Roman" w:hAnsi="Arial" w:cs="Arial"/>
-                <w:kern w:val="0"/>
-                <w:sz w:val="22"/>
-                <w:szCs w:val="22"/>
-                <w14:ligatures w14:val="none"/>
-              </w:rPr>
-              <w:t>gzip</w:t>
-            </w:r>
-            <w:proofErr w:type="spellEnd"/>
+              <w:t>≈30 kB core gzip</w:t>
+            </w:r>
             <w:r>
               <w:rPr>
                 <w:rFonts w:ascii="Arial" w:eastAsia="Times New Roman" w:hAnsi="Arial" w:cs="Arial"/>
@@ -9736,27 +8958,15 @@
                 <w14:ligatures w14:val="none"/>
               </w:rPr>
             </w:pPr>
-            <w:proofErr w:type="spellStart"/>
-            <w:r>
-              <w:rPr>
-                <w:rFonts w:ascii="Arial" w:eastAsia="Times New Roman" w:hAnsi="Arial" w:cs="Arial"/>
-                <w:kern w:val="0"/>
-                <w:sz w:val="22"/>
-                <w:szCs w:val="22"/>
-                <w14:ligatures w14:val="none"/>
-              </w:rPr>
-              <w:t>RxJS</w:t>
-            </w:r>
-            <w:proofErr w:type="spellEnd"/>
-            <w:r>
-              <w:rPr>
-                <w:rFonts w:ascii="Arial" w:eastAsia="Times New Roman" w:hAnsi="Arial" w:cs="Arial"/>
-                <w:kern w:val="0"/>
-                <w:sz w:val="22"/>
-                <w:szCs w:val="22"/>
-                <w14:ligatures w14:val="none"/>
-              </w:rPr>
-              <w:t>, DI, and module system require more onboarding</w:t>
+            <w:r>
+              <w:rPr>
+                <w:rFonts w:ascii="Arial" w:eastAsia="Times New Roman" w:hAnsi="Arial" w:cs="Arial"/>
+                <w:kern w:val="0"/>
+                <w:sz w:val="22"/>
+                <w:szCs w:val="22"/>
+                <w14:ligatures w14:val="none"/>
+              </w:rPr>
+              <w:t>RxJS, DI, and module system require more onboarding</w:t>
             </w:r>
           </w:p>
         </w:tc>
@@ -10114,20 +9324,8 @@
                 <w:szCs w:val="22"/>
                 <w14:ligatures w14:val="none"/>
               </w:rPr>
-              <w:t xml:space="preserve">Flexible, some architectural support via </w:t>
-            </w:r>
-            <w:proofErr w:type="spellStart"/>
-            <w:r>
-              <w:rPr>
-                <w:rFonts w:ascii="Arial" w:eastAsia="Times New Roman" w:hAnsi="Arial" w:cs="Arial"/>
-                <w:kern w:val="0"/>
-                <w:sz w:val="22"/>
-                <w:szCs w:val="22"/>
-                <w14:ligatures w14:val="none"/>
-              </w:rPr>
-              <w:t>Vuex</w:t>
-            </w:r>
-            <w:proofErr w:type="spellEnd"/>
+              <w:t>Flexible, some architectural support via Vuex</w:t>
+            </w:r>
           </w:p>
         </w:tc>
         <w:tc>
@@ -10922,27 +10120,7 @@
           <w:sz w:val="22"/>
           <w:szCs w:val="22"/>
         </w:rPr>
-        <w:t xml:space="preserve">Although React and Vue offer appealing benefits in a greenfield context—particularly for speed, flexibility, and ease of use—those options are not viable within the current </w:t>
-      </w:r>
-      <w:proofErr w:type="spellStart"/>
-      <w:r>
-        <w:rPr>
-          <w:rFonts w:ascii="Arial" w:hAnsi="Arial" w:cs="Arial"/>
-          <w:color w:val="000000"/>
-          <w:sz w:val="22"/>
-          <w:szCs w:val="22"/>
-        </w:rPr>
-        <w:t>TravelMate</w:t>
-      </w:r>
-      <w:proofErr w:type="spellEnd"/>
-      <w:r>
-        <w:rPr>
-          <w:rFonts w:ascii="Arial" w:hAnsi="Arial" w:cs="Arial"/>
-          <w:color w:val="000000"/>
-          <w:sz w:val="22"/>
-          <w:szCs w:val="22"/>
-        </w:rPr>
-        <w:t xml:space="preserve"> system. The frontend is built with Angular and relies heavily on an internal component library developed specifically for Angular applications.</w:t>
+        <w:t>Although React and Vue offer appealing benefits in a greenfield context—particularly for speed, flexibility, and ease of use—those options are not viable within the current TravelMate system. The frontend is built with Angular and relies heavily on an internal component library developed specifically for Angular applications.</w:t>
       </w:r>
     </w:p>
     <w:p>
@@ -10998,27 +10176,7 @@
           <w:sz w:val="22"/>
           <w:szCs w:val="22"/>
         </w:rPr>
-        <w:t xml:space="preserve">, and we agreed that despite the potential advantages of other technologies, we are effectively required to continue using Angular. It is the company standard, and the component library is tightly coupled to </w:t>
-      </w:r>
-      <w:proofErr w:type="spellStart"/>
-      <w:r>
-        <w:rPr>
-          <w:rFonts w:ascii="Arial" w:hAnsi="Arial" w:cs="Arial"/>
-          <w:color w:val="000000"/>
-          <w:sz w:val="22"/>
-          <w:szCs w:val="22"/>
-        </w:rPr>
-        <w:t>Angular’s</w:t>
-      </w:r>
-      <w:proofErr w:type="spellEnd"/>
-      <w:r>
-        <w:rPr>
-          <w:rFonts w:ascii="Arial" w:hAnsi="Arial" w:cs="Arial"/>
-          <w:color w:val="000000"/>
-          <w:sz w:val="22"/>
-          <w:szCs w:val="22"/>
-        </w:rPr>
-        <w:t xml:space="preserve"> architecture. Switching to a different framework would mean abandoning the shared design system, duplicating effort, and significantly increasing maintenance overhead.</w:t>
+        <w:t>, and we agreed that despite the potential advantages of other technologies, we are effectively required to continue using Angular. It is the company standard, and the component library is tightly coupled to Angular’s architecture. Switching to a different framework would mean abandoning the shared design system, duplicating effort, and significantly increasing maintenance overhead.</w:t>
       </w:r>
     </w:p>
     <w:p>
@@ -12025,16 +11183,8 @@
               <w:rPr>
                 <w:rFonts w:ascii="Arial" w:hAnsi="Arial" w:cs="Arial"/>
               </w:rPr>
-              <w:t xml:space="preserve">Powerful SQL, joins, CTEs, window </w:t>
-            </w:r>
-            <w:proofErr w:type="spellStart"/>
-            <w:r>
-              <w:rPr>
-                <w:rFonts w:ascii="Arial" w:hAnsi="Arial" w:cs="Arial"/>
-              </w:rPr>
-              <w:t>funcs</w:t>
-            </w:r>
-            <w:proofErr w:type="spellEnd"/>
+              <w:t>Powerful SQL, joins, CTEs, window funcs</w:t>
+            </w:r>
           </w:p>
         </w:tc>
         <w:tc>
@@ -13071,55 +12221,7 @@
           <w:szCs w:val="22"/>
           <w14:ligatures w14:val="none"/>
         </w:rPr>
-        <w:t xml:space="preserve">Given that the feature is relatively small in scope, and that the existing </w:t>
-      </w:r>
-      <w:proofErr w:type="spellStart"/>
-      <w:r>
-        <w:rPr>
-          <w:rFonts w:ascii="Arial" w:eastAsia="Times New Roman" w:hAnsi="Arial" w:cs="Arial"/>
-          <w:color w:val="000000"/>
-          <w:kern w:val="0"/>
-          <w:sz w:val="22"/>
-          <w:szCs w:val="22"/>
-          <w14:ligatures w14:val="none"/>
-        </w:rPr>
-        <w:t>TravelMate</w:t>
-      </w:r>
-      <w:proofErr w:type="spellEnd"/>
-      <w:r>
-        <w:rPr>
-          <w:rFonts w:ascii="Arial" w:eastAsia="Times New Roman" w:hAnsi="Arial" w:cs="Arial"/>
-          <w:color w:val="000000"/>
-          <w:kern w:val="0"/>
-          <w:sz w:val="22"/>
-          <w:szCs w:val="22"/>
-          <w14:ligatures w14:val="none"/>
-        </w:rPr>
-        <w:t xml:space="preserve"> system is well-structured (though with low test coverage), the best path forward is to implement the feature within the existing </w:t>
-      </w:r>
-      <w:proofErr w:type="spellStart"/>
-      <w:r>
-        <w:rPr>
-          <w:rFonts w:ascii="Arial" w:eastAsia="Times New Roman" w:hAnsi="Arial" w:cs="Arial"/>
-          <w:color w:val="000000"/>
-          <w:kern w:val="0"/>
-          <w:sz w:val="22"/>
-          <w:szCs w:val="22"/>
-          <w14:ligatures w14:val="none"/>
-        </w:rPr>
-        <w:t>TravelMate</w:t>
-      </w:r>
-      <w:proofErr w:type="spellEnd"/>
-      <w:r>
-        <w:rPr>
-          <w:rFonts w:ascii="Arial" w:eastAsia="Times New Roman" w:hAnsi="Arial" w:cs="Arial"/>
-          <w:color w:val="000000"/>
-          <w:kern w:val="0"/>
-          <w:sz w:val="22"/>
-          <w:szCs w:val="22"/>
-          <w14:ligatures w14:val="none"/>
-        </w:rPr>
-        <w:t xml:space="preserve"> backend and frontend, using the technologies already in place:</w:t>
+        <w:t>Given that the feature is relatively small in scope, and that the existing TravelMate system is well-structured (though with low test coverage), the best path forward is to implement the feature within the existing TravelMate backend and frontend, using the technologies already in place:</w:t>
       </w:r>
     </w:p>
     <w:p>
@@ -13160,31 +12262,7 @@
           <w:szCs w:val="22"/>
           <w14:ligatures w14:val="none"/>
         </w:rPr>
-        <w:t xml:space="preserve"> Although the </w:t>
-      </w:r>
-      <w:proofErr w:type="spellStart"/>
-      <w:r>
-        <w:rPr>
-          <w:rFonts w:ascii="Arial" w:eastAsia="Times New Roman" w:hAnsi="Arial" w:cs="Arial"/>
-          <w:color w:val="000000"/>
-          <w:kern w:val="0"/>
-          <w:sz w:val="22"/>
-          <w:szCs w:val="22"/>
-          <w14:ligatures w14:val="none"/>
-        </w:rPr>
-        <w:t>TravelMate</w:t>
-      </w:r>
-      <w:proofErr w:type="spellEnd"/>
-      <w:r>
-        <w:rPr>
-          <w:rFonts w:ascii="Arial" w:eastAsia="Times New Roman" w:hAnsi="Arial" w:cs="Arial"/>
-          <w:color w:val="000000"/>
-          <w:kern w:val="0"/>
-          <w:sz w:val="22"/>
-          <w:szCs w:val="22"/>
-          <w14:ligatures w14:val="none"/>
-        </w:rPr>
-        <w:t xml:space="preserve"> backend is </w:t>
+        <w:t xml:space="preserve"> Although the TravelMate backend is </w:t>
       </w:r>
       <w:r>
         <w:rPr>
@@ -13438,25 +12516,7 @@
           <w:sz w:val="22"/>
           <w:szCs w:val="22"/>
         </w:rPr>
-        <w:t xml:space="preserve">Although the recommended solution minimizes architectural disruption by extending the existing </w:t>
-      </w:r>
-      <w:proofErr w:type="spellStart"/>
-      <w:r>
-        <w:rPr>
-          <w:rFonts w:ascii="Arial" w:hAnsi="Arial" w:cs="Arial"/>
-          <w:sz w:val="22"/>
-          <w:szCs w:val="22"/>
-        </w:rPr>
-        <w:t>TravelMate</w:t>
-      </w:r>
-      <w:proofErr w:type="spellEnd"/>
-      <w:r>
-        <w:rPr>
-          <w:rFonts w:ascii="Arial" w:hAnsi="Arial" w:cs="Arial"/>
-          <w:sz w:val="22"/>
-          <w:szCs w:val="22"/>
-        </w:rPr>
-        <w:t xml:space="preserve"> backend, several implementation concerns must be addressed early to ensure maintainability, testability, and compliance with Swisscom’s internal policies.</w:t>
+        <w:t>Although the recommended solution minimizes architectural disruption by extending the existing TravelMate backend, several implementation concerns must be addressed early to ensure maintainability, testability, and compliance with Swisscom’s internal policies.</w:t>
       </w:r>
     </w:p>
     <w:p>
@@ -13494,43 +12554,7 @@
           <w:sz w:val="22"/>
           <w:szCs w:val="22"/>
         </w:rPr>
-        <w:t xml:space="preserve">Due to internal privacy policies, </w:t>
-      </w:r>
-      <w:proofErr w:type="spellStart"/>
-      <w:r>
-        <w:rPr>
-          <w:rFonts w:ascii="Arial" w:hAnsi="Arial" w:cs="Arial"/>
-          <w:sz w:val="22"/>
-          <w:szCs w:val="22"/>
-        </w:rPr>
-        <w:t>TravelMate</w:t>
-      </w:r>
-      <w:proofErr w:type="spellEnd"/>
-      <w:r>
-        <w:rPr>
-          <w:rFonts w:ascii="Arial" w:hAnsi="Arial" w:cs="Arial"/>
-          <w:sz w:val="22"/>
-          <w:szCs w:val="22"/>
-        </w:rPr>
-        <w:t xml:space="preserve"> is not allowed to persist data from users who are not actively using the system. As a result, multiple parts of the backend rely on enrichment logic to dynamically retrieve employee data from external microservices such as </w:t>
-      </w:r>
-      <w:proofErr w:type="spellStart"/>
-      <w:r>
-        <w:rPr>
-          <w:rFonts w:ascii="Arial" w:hAnsi="Arial" w:cs="Arial"/>
-          <w:sz w:val="22"/>
-          <w:szCs w:val="22"/>
-        </w:rPr>
-        <w:t>AnyOrg</w:t>
-      </w:r>
-      <w:proofErr w:type="spellEnd"/>
-      <w:r>
-        <w:rPr>
-          <w:rFonts w:ascii="Arial" w:hAnsi="Arial" w:cs="Arial"/>
-          <w:sz w:val="22"/>
-          <w:szCs w:val="22"/>
-        </w:rPr>
-        <w:t xml:space="preserve"> or WFIDB.</w:t>
+        <w:t>Due to internal privacy policies, TravelMate is not allowed to persist data from users who are not actively using the system. As a result, multiple parts of the backend rely on enrichment logic to dynamically retrieve employee data from external microservices such as AnyOrg or WFIDB.</w:t>
       </w:r>
     </w:p>
     <w:p>
@@ -13642,25 +12666,7 @@
           <w:sz w:val="22"/>
           <w:szCs w:val="22"/>
         </w:rPr>
-        <w:t xml:space="preserve">The </w:t>
-      </w:r>
-      <w:proofErr w:type="spellStart"/>
-      <w:r>
-        <w:rPr>
-          <w:rFonts w:ascii="Arial" w:hAnsi="Arial" w:cs="Arial"/>
-          <w:sz w:val="22"/>
-          <w:szCs w:val="22"/>
-        </w:rPr>
-        <w:t>TravelMate</w:t>
-      </w:r>
-      <w:proofErr w:type="spellEnd"/>
-      <w:r>
-        <w:rPr>
-          <w:rFonts w:ascii="Arial" w:hAnsi="Arial" w:cs="Arial"/>
-          <w:sz w:val="22"/>
-          <w:szCs w:val="22"/>
-        </w:rPr>
-        <w:t xml:space="preserve"> backend has low unit-test coverage, and the Open Days Tracking feature is highly dependent on existing logic that is currently untested. This introduces high risk: changes elsewhere in the system may unintentionally affect the feature’s behavior.</w:t>
+        <w:t>The TravelMate backend has low unit-test coverage, and the Open Days Tracking feature is highly dependent on existing logic that is currently untested. This introduces high risk: changes elsewhere in the system may unintentionally affect the feature’s behavior.</w:t>
       </w:r>
     </w:p>
     <w:p>
@@ -13810,43 +12816,7 @@
           <w:sz w:val="22"/>
           <w:szCs w:val="22"/>
         </w:rPr>
-        <w:t xml:space="preserve">To ensure controlled rollout and safe integration of the Open Days Tracking feature, it is essential to support feature toggling. </w:t>
-      </w:r>
-      <w:proofErr w:type="gramStart"/>
-      <w:r>
-        <w:rPr>
-          <w:rFonts w:ascii="Arial" w:hAnsi="Arial" w:cs="Arial"/>
-          <w:sz w:val="22"/>
-          <w:szCs w:val="22"/>
-        </w:rPr>
-        <w:t>At this time</w:t>
-      </w:r>
-      <w:proofErr w:type="gramEnd"/>
-      <w:r>
-        <w:rPr>
-          <w:rFonts w:ascii="Arial" w:hAnsi="Arial" w:cs="Arial"/>
-          <w:sz w:val="22"/>
-          <w:szCs w:val="22"/>
-        </w:rPr>
-        <w:t xml:space="preserve">, the </w:t>
-      </w:r>
-      <w:proofErr w:type="spellStart"/>
-      <w:r>
-        <w:rPr>
-          <w:rFonts w:ascii="Arial" w:hAnsi="Arial" w:cs="Arial"/>
-          <w:sz w:val="22"/>
-          <w:szCs w:val="22"/>
-        </w:rPr>
-        <w:t>TravelMate</w:t>
-      </w:r>
-      <w:proofErr w:type="spellEnd"/>
-      <w:r>
-        <w:rPr>
-          <w:rFonts w:ascii="Arial" w:hAnsi="Arial" w:cs="Arial"/>
-          <w:sz w:val="22"/>
-          <w:szCs w:val="22"/>
-        </w:rPr>
-        <w:t xml:space="preserve"> backend does not yet support integration with Swisscom’s internal microservices for managing feature flags.</w:t>
+        <w:t>To ensure controlled rollout and safe integration of the Open Days Tracking feature, it is essential to support feature toggling. At this time, the TravelMate backend does not yet support integration with Swisscom’s internal microservices for managing feature flags.</w:t>
       </w:r>
     </w:p>
     <w:p>
@@ -13970,136 +12940,86 @@
           <w:sz w:val="22"/>
           <w:szCs w:val="22"/>
         </w:rPr>
-        <w:t xml:space="preserve">7.5 Refactor </w:t>
-      </w:r>
-      <w:proofErr w:type="spellStart"/>
-      <w:r>
+        <w:t>7.5 Refactor DatesDashboardComponent Before Extension</w:t>
+      </w:r>
+    </w:p>
+    <w:p>
+      <w:pPr>
+        <w:rPr>
+          <w:rFonts w:ascii="Arial" w:hAnsi="Arial" w:cs="Arial"/>
+          <w:sz w:val="22"/>
+          <w:szCs w:val="22"/>
+        </w:rPr>
+      </w:pPr>
+      <w:r>
+        <w:rPr>
+          <w:rFonts w:ascii="Arial" w:hAnsi="Arial" w:cs="Arial"/>
+          <w:sz w:val="22"/>
+          <w:szCs w:val="22"/>
+        </w:rPr>
+        <w:t>The dates-dashboard.component.ts file currently contains over 1000 lines of code and combines multiple responsibilities in a single component. This complexity makes it difficult to maintain, extend, and test.</w:t>
+      </w:r>
+    </w:p>
+    <w:p>
+      <w:pPr>
+        <w:rPr>
+          <w:rFonts w:ascii="Arial" w:hAnsi="Arial" w:cs="Arial"/>
+          <w:sz w:val="22"/>
+          <w:szCs w:val="22"/>
+        </w:rPr>
+      </w:pPr>
+      <w:r>
+        <w:rPr>
+          <w:rFonts w:ascii="Arial" w:hAnsi="Arial" w:cs="Arial"/>
+          <w:sz w:val="22"/>
+          <w:szCs w:val="22"/>
+        </w:rPr>
+        <w:t>Since the Open Days Tracking feature must be implemented within this component, it is necessary to refactor it into a more modular structure before introducing new logic. However, this refactoring also introduces risk: the component plays a critical role in the system, and changes at this scale can easily introduce regressions or unintended side effects.</w:t>
+      </w:r>
+    </w:p>
+    <w:p>
+      <w:pPr>
+        <w:rPr>
+          <w:rFonts w:ascii="Arial" w:hAnsi="Arial" w:cs="Arial"/>
+          <w:sz w:val="22"/>
+          <w:szCs w:val="22"/>
+        </w:rPr>
+      </w:pPr>
+      <w:r>
+        <w:rPr>
+          <w:rFonts w:ascii="Arial" w:hAnsi="Arial" w:cs="Arial"/>
+          <w:sz w:val="22"/>
+          <w:szCs w:val="22"/>
+        </w:rPr>
+        <w:t>Despite these risks, postponing the refactoring would lead to even more complexity, reduce code quality, and increase long-term maintenance cost. To balance safety and sustainability, the refactoring should be approached carefully, with proper test coverage and review.</w:t>
+      </w:r>
+    </w:p>
+    <w:p>
+      <w:pPr>
+        <w:rPr>
+          <w:rFonts w:ascii="Arial" w:hAnsi="Arial" w:cs="Arial"/>
+          <w:sz w:val="22"/>
+          <w:szCs w:val="22"/>
+        </w:rPr>
+      </w:pPr>
+    </w:p>
+    <w:p>
+      <w:pPr>
+        <w:pStyle w:val="Heading3"/>
         <w:rPr>
           <w:rFonts w:ascii="Arial" w:hAnsi="Arial" w:cs="Arial"/>
           <w:b/>
           <w:bCs/>
-          <w:sz w:val="22"/>
-          <w:szCs w:val="22"/>
-        </w:rPr>
-        <w:t>DatesDashboardComponent</w:t>
-      </w:r>
-      <w:proofErr w:type="spellEnd"/>
+          <w:color w:val="000000"/>
+          <w:sz w:val="22"/>
+          <w:szCs w:val="22"/>
+        </w:rPr>
+      </w:pPr>
       <w:r>
         <w:rPr>
           <w:rFonts w:ascii="Arial" w:hAnsi="Arial" w:cs="Arial"/>
           <w:b/>
           <w:bCs/>
-          <w:sz w:val="22"/>
-          <w:szCs w:val="22"/>
-        </w:rPr>
-        <w:t xml:space="preserve"> Before Extension</w:t>
-      </w:r>
-    </w:p>
-    <w:p>
-      <w:pPr>
-        <w:rPr>
-          <w:rFonts w:ascii="Arial" w:hAnsi="Arial" w:cs="Arial"/>
-          <w:sz w:val="22"/>
-          <w:szCs w:val="22"/>
-        </w:rPr>
-      </w:pPr>
-      <w:r>
-        <w:rPr>
-          <w:rFonts w:ascii="Arial" w:hAnsi="Arial" w:cs="Arial"/>
-          <w:sz w:val="22"/>
-          <w:szCs w:val="22"/>
-        </w:rPr>
-        <w:t>The dates-</w:t>
-      </w:r>
-      <w:proofErr w:type="spellStart"/>
-      <w:proofErr w:type="gramStart"/>
-      <w:r>
-        <w:rPr>
-          <w:rFonts w:ascii="Arial" w:hAnsi="Arial" w:cs="Arial"/>
-          <w:sz w:val="22"/>
-          <w:szCs w:val="22"/>
-        </w:rPr>
-        <w:t>dashboard.component</w:t>
-      </w:r>
-      <w:proofErr w:type="gramEnd"/>
-      <w:r>
-        <w:rPr>
-          <w:rFonts w:ascii="Arial" w:hAnsi="Arial" w:cs="Arial"/>
-          <w:sz w:val="22"/>
-          <w:szCs w:val="22"/>
-        </w:rPr>
-        <w:t>.ts</w:t>
-      </w:r>
-      <w:proofErr w:type="spellEnd"/>
-      <w:r>
-        <w:rPr>
-          <w:rFonts w:ascii="Arial" w:hAnsi="Arial" w:cs="Arial"/>
-          <w:sz w:val="22"/>
-          <w:szCs w:val="22"/>
-        </w:rPr>
-        <w:t xml:space="preserve"> file currently contains over 1000 lines of code and combines multiple responsibilities in a single component. This complexity makes it difficult to maintain, extend, and test.</w:t>
-      </w:r>
-    </w:p>
-    <w:p>
-      <w:pPr>
-        <w:rPr>
-          <w:rFonts w:ascii="Arial" w:hAnsi="Arial" w:cs="Arial"/>
-          <w:sz w:val="22"/>
-          <w:szCs w:val="22"/>
-        </w:rPr>
-      </w:pPr>
-      <w:r>
-        <w:rPr>
-          <w:rFonts w:ascii="Arial" w:hAnsi="Arial" w:cs="Arial"/>
-          <w:sz w:val="22"/>
-          <w:szCs w:val="22"/>
-        </w:rPr>
-        <w:t>Since the Open Days Tracking feature must be implemented within this component, it is necessary to refactor it into a more modular structure before introducing new logic. However, this refactoring also introduces risk: the component plays a critical role in the system, and changes at this scale can easily introduce regressions or unintended side effects.</w:t>
-      </w:r>
-    </w:p>
-    <w:p>
-      <w:pPr>
-        <w:rPr>
-          <w:rFonts w:ascii="Arial" w:hAnsi="Arial" w:cs="Arial"/>
-          <w:sz w:val="22"/>
-          <w:szCs w:val="22"/>
-        </w:rPr>
-      </w:pPr>
-      <w:r>
-        <w:rPr>
-          <w:rFonts w:ascii="Arial" w:hAnsi="Arial" w:cs="Arial"/>
-          <w:sz w:val="22"/>
-          <w:szCs w:val="22"/>
-        </w:rPr>
-        <w:t>Despite these risks, postponing the refactoring would lead to even more complexity, reduce code quality, and increase long-term maintenance cost. To balance safety and sustainability, the refactoring should be approached carefully, with proper test coverage and review.</w:t>
-      </w:r>
-    </w:p>
-    <w:p>
-      <w:pPr>
-        <w:rPr>
-          <w:rFonts w:ascii="Arial" w:hAnsi="Arial" w:cs="Arial"/>
-          <w:sz w:val="22"/>
-          <w:szCs w:val="22"/>
-        </w:rPr>
-      </w:pPr>
-    </w:p>
-    <w:p>
-      <w:pPr>
-        <w:pStyle w:val="Heading3"/>
-        <w:rPr>
-          <w:rFonts w:ascii="Arial" w:hAnsi="Arial" w:cs="Arial"/>
-          <w:b/>
-          <w:bCs/>
-          <w:color w:val="000000"/>
-          <w:sz w:val="22"/>
-          <w:szCs w:val="22"/>
-        </w:rPr>
-      </w:pPr>
-      <w:r>
-        <w:rPr>
-          <w:rFonts w:ascii="Arial" w:hAnsi="Arial" w:cs="Arial"/>
-          <w:b/>
-          <w:bCs/>
           <w:color w:val="000000"/>
           <w:sz w:val="22"/>
           <w:szCs w:val="22"/>
@@ -14165,32 +13085,8 @@
           <w:sz w:val="22"/>
           <w:szCs w:val="22"/>
         </w:rPr>
-        <w:t>dates-</w:t>
-      </w:r>
-      <w:proofErr w:type="spellStart"/>
-      <w:proofErr w:type="gramStart"/>
-      <w:r>
-        <w:rPr>
-          <w:rStyle w:val="HTMLCode"/>
-          <w:rFonts w:ascii="Arial" w:eastAsiaTheme="majorEastAsia" w:hAnsi="Arial" w:cs="Arial"/>
-          <w:color w:val="000000"/>
-          <w:sz w:val="22"/>
-          <w:szCs w:val="22"/>
-        </w:rPr>
-        <w:t>dashboard.component</w:t>
-      </w:r>
-      <w:proofErr w:type="gramEnd"/>
-      <w:r>
-        <w:rPr>
-          <w:rStyle w:val="HTMLCode"/>
-          <w:rFonts w:ascii="Arial" w:eastAsiaTheme="majorEastAsia" w:hAnsi="Arial" w:cs="Arial"/>
-          <w:color w:val="000000"/>
-          <w:sz w:val="22"/>
-          <w:szCs w:val="22"/>
-        </w:rPr>
-        <w:t>.ts</w:t>
-      </w:r>
-      <w:proofErr w:type="spellEnd"/>
+        <w:t>dates-dashboard.component.ts</w:t>
+      </w:r>
       <w:r>
         <w:rPr>
           <w:rStyle w:val="apple-converted-space"/>
@@ -14208,27 +13104,7 @@
           <w:sz w:val="22"/>
           <w:szCs w:val="22"/>
         </w:rPr>
-        <w:t xml:space="preserve">was not accepted. The component is actively being modified by the team during the timeframe of my project, and introducing structural changes now is considered too risky. In recent weeks, there have been several challenges in communication with stakeholders, and the team is hesitant to take on any changes that could delay the delivery or cause visible issues. Therefore, the decision was made to postpone the refactoring until after my project, </w:t>
-      </w:r>
-      <w:proofErr w:type="gramStart"/>
-      <w:r>
-        <w:rPr>
-          <w:rFonts w:ascii="Arial" w:hAnsi="Arial" w:cs="Arial"/>
-          <w:color w:val="000000"/>
-          <w:sz w:val="22"/>
-          <w:szCs w:val="22"/>
-        </w:rPr>
-        <w:t>in order to</w:t>
-      </w:r>
-      <w:proofErr w:type="gramEnd"/>
-      <w:r>
-        <w:rPr>
-          <w:rFonts w:ascii="Arial" w:hAnsi="Arial" w:cs="Arial"/>
-          <w:color w:val="000000"/>
-          <w:sz w:val="22"/>
-          <w:szCs w:val="22"/>
-        </w:rPr>
-        <w:t xml:space="preserve"> reduce project risk and maintain stakeholder confidence.</w:t>
+        <w:t>was not accepted. The component is actively being modified by the team during the timeframe of my project, and introducing structural changes now is considered too risky. In recent weeks, there have been several challenges in communication with stakeholders, and the team is hesitant to take on any changes that could delay the delivery or cause visible issues. Therefore, the decision was made to postpone the refactoring until after my project, in order to reduce project risk and maintain stakeholder confidence.</w:t>
       </w:r>
     </w:p>
     <w:p>
@@ -14266,6 +13142,7 @@
           <w:color w:val="000000"/>
           <w:sz w:val="22"/>
           <w:szCs w:val="22"/>
+          <w:lang w:val="nl-NL"/>
         </w:rPr>
       </w:pPr>
       <w:r>
@@ -14304,7 +13181,17 @@
           <w:sz w:val="22"/>
           <w:szCs w:val="22"/>
         </w:rPr>
-        <w:t>, Dec. 26, 2023. [Online]. Available:</w:t>
+        <w:t xml:space="preserve">, Dec. 26, 2023. </w:t>
+      </w:r>
+      <w:r>
+        <w:rPr>
+          <w:rFonts w:ascii="Arial" w:hAnsi="Arial" w:cs="Arial"/>
+          <w:color w:val="000000"/>
+          <w:sz w:val="22"/>
+          <w:szCs w:val="22"/>
+          <w:lang w:val="nl-NL"/>
+        </w:rPr>
+        <w:t>[Online]. Available:</w:t>
       </w:r>
       <w:r>
         <w:rPr>
@@ -14313,6 +13200,7 @@
           <w:color w:val="000000"/>
           <w:sz w:val="22"/>
           <w:szCs w:val="22"/>
+          <w:lang w:val="nl-NL"/>
         </w:rPr>
         <w:t> </w:t>
       </w:r>
@@ -14323,6 +13211,7 @@
             <w:rFonts w:ascii="Arial" w:eastAsiaTheme="majorEastAsia" w:hAnsi="Arial" w:cs="Arial"/>
             <w:sz w:val="22"/>
             <w:szCs w:val="22"/>
+            <w:lang w:val="nl-NL"/>
           </w:rPr>
           <w:t>https://blog.okami101.io/2023/12/a-2024-benchmark-of-main-web-api-frameworks/</w:t>
         </w:r>
@@ -14336,6 +13225,7 @@
           <w:color w:val="000000"/>
           <w:sz w:val="22"/>
           <w:szCs w:val="22"/>
+          <w:lang w:val="nl-NL"/>
         </w:rPr>
       </w:pPr>
       <w:r>
@@ -14357,7 +13247,6 @@
         </w:rPr>
         <w:t> </w:t>
       </w:r>
-      <w:proofErr w:type="spellStart"/>
       <w:r>
         <w:rPr>
           <w:rStyle w:val="Emphasis"/>
@@ -14368,7 +13257,6 @@
         </w:rPr>
         <w:t>ProAndroidDev</w:t>
       </w:r>
-      <w:proofErr w:type="spellEnd"/>
       <w:r>
         <w:rPr>
           <w:rStyle w:val="apple-converted-space"/>
@@ -14415,7 +13303,17 @@
           <w:sz w:val="22"/>
           <w:szCs w:val="22"/>
         </w:rPr>
-        <w:t>), Feb. 9, 2018. [Online]. Available:</w:t>
+        <w:t xml:space="preserve">), Feb. 9, 2018. </w:t>
+      </w:r>
+      <w:r>
+        <w:rPr>
+          <w:rFonts w:ascii="Arial" w:hAnsi="Arial" w:cs="Arial"/>
+          <w:color w:val="000000"/>
+          <w:sz w:val="22"/>
+          <w:szCs w:val="22"/>
+          <w:lang w:val="nl-NL"/>
+        </w:rPr>
+        <w:t>[Online]. Available:</w:t>
       </w:r>
       <w:r>
         <w:rPr>
@@ -14424,6 +13322,7 @@
           <w:color w:val="000000"/>
           <w:sz w:val="22"/>
           <w:szCs w:val="22"/>
+          <w:lang w:val="nl-NL"/>
         </w:rPr>
         <w:t> </w:t>
       </w:r>
@@ -14434,6 +13333,7 @@
             <w:rFonts w:ascii="Arial" w:eastAsiaTheme="majorEastAsia" w:hAnsi="Arial" w:cs="Arial"/>
             <w:sz w:val="22"/>
             <w:szCs w:val="22"/>
+            <w:lang w:val="nl-NL"/>
           </w:rPr>
           <w:t>https://proandroiddev.com/kotlin-a-massive-leap-forward-78251531f616</w:t>
         </w:r>
@@ -14447,36 +13347,17 @@
           <w:color w:val="000000"/>
           <w:sz w:val="22"/>
           <w:szCs w:val="22"/>
-        </w:rPr>
-      </w:pPr>
-      <w:r>
-        <w:rPr>
-          <w:rFonts w:ascii="Arial" w:hAnsi="Arial" w:cs="Arial"/>
-          <w:color w:val="000000"/>
-          <w:sz w:val="22"/>
-          <w:szCs w:val="22"/>
-        </w:rPr>
-        <w:t>[3] “</w:t>
-      </w:r>
-      <w:proofErr w:type="spellStart"/>
-      <w:r>
-        <w:rPr>
-          <w:rFonts w:ascii="Arial" w:hAnsi="Arial" w:cs="Arial"/>
-          <w:color w:val="000000"/>
-          <w:sz w:val="22"/>
-          <w:szCs w:val="22"/>
-        </w:rPr>
-        <w:t>NestJS</w:t>
-      </w:r>
-      <w:proofErr w:type="spellEnd"/>
-      <w:r>
-        <w:rPr>
-          <w:rFonts w:ascii="Arial" w:hAnsi="Arial" w:cs="Arial"/>
-          <w:color w:val="000000"/>
-          <w:sz w:val="22"/>
-          <w:szCs w:val="22"/>
-        </w:rPr>
-        <w:t xml:space="preserve"> vs Spring Boot performance,”</w:t>
+          <w:lang w:val="nl-NL"/>
+        </w:rPr>
+      </w:pPr>
+      <w:r>
+        <w:rPr>
+          <w:rFonts w:ascii="Arial" w:hAnsi="Arial" w:cs="Arial"/>
+          <w:color w:val="000000"/>
+          <w:sz w:val="22"/>
+          <w:szCs w:val="22"/>
+        </w:rPr>
+        <w:t>[3] “NestJS vs Spring Boot performance,”</w:t>
       </w:r>
       <w:r>
         <w:rPr>
@@ -14505,7 +13386,17 @@
           <w:sz w:val="22"/>
           <w:szCs w:val="22"/>
         </w:rPr>
-        <w:t>, 2023. [Online]. Available:</w:t>
+        <w:t xml:space="preserve">, 2023. </w:t>
+      </w:r>
+      <w:r>
+        <w:rPr>
+          <w:rFonts w:ascii="Arial" w:hAnsi="Arial" w:cs="Arial"/>
+          <w:color w:val="000000"/>
+          <w:sz w:val="22"/>
+          <w:szCs w:val="22"/>
+          <w:lang w:val="nl-NL"/>
+        </w:rPr>
+        <w:t>[Online]. Available:</w:t>
       </w:r>
       <w:r>
         <w:rPr>
@@ -14514,6 +13405,7 @@
           <w:color w:val="000000"/>
           <w:sz w:val="22"/>
           <w:szCs w:val="22"/>
+          <w:lang w:val="nl-NL"/>
         </w:rPr>
         <w:t> </w:t>
       </w:r>
@@ -14524,6 +13416,7 @@
             <w:rFonts w:ascii="Arial" w:eastAsiaTheme="majorEastAsia" w:hAnsi="Arial" w:cs="Arial"/>
             <w:sz w:val="22"/>
             <w:szCs w:val="22"/>
+            <w:lang w:val="nl-NL"/>
           </w:rPr>
           <w:t>https://www.restack.io/p/nestjs-vs-spring-boot-performance</w:t>
         </w:r>
@@ -14546,27 +13439,7 @@
           <w:sz w:val="22"/>
           <w:szCs w:val="22"/>
         </w:rPr>
-        <w:t xml:space="preserve">[4] </w:t>
-      </w:r>
-      <w:proofErr w:type="spellStart"/>
-      <w:r>
-        <w:rPr>
-          <w:rFonts w:ascii="Arial" w:hAnsi="Arial" w:cs="Arial"/>
-          <w:color w:val="000000"/>
-          <w:sz w:val="22"/>
-          <w:szCs w:val="22"/>
-        </w:rPr>
-        <w:t>Ramotion</w:t>
-      </w:r>
-      <w:proofErr w:type="spellEnd"/>
-      <w:r>
-        <w:rPr>
-          <w:rFonts w:ascii="Arial" w:hAnsi="Arial" w:cs="Arial"/>
-          <w:color w:val="000000"/>
-          <w:sz w:val="22"/>
-          <w:szCs w:val="22"/>
-        </w:rPr>
-        <w:t>, “Top 10 backend programming languages to use in 2023.” [Online]. Available:</w:t>
+        <w:t>[4] Ramotion, “Top 10 backend programming languages to use in 2023.” [Online]. Available:</w:t>
       </w:r>
       <w:r>
         <w:rPr>
@@ -14598,36 +13471,27 @@
           <w:color w:val="000000"/>
           <w:sz w:val="22"/>
           <w:szCs w:val="22"/>
-        </w:rPr>
-      </w:pPr>
-      <w:r>
-        <w:rPr>
-          <w:rFonts w:ascii="Arial" w:hAnsi="Arial" w:cs="Arial"/>
-          <w:color w:val="000000"/>
-          <w:sz w:val="22"/>
-          <w:szCs w:val="22"/>
-        </w:rPr>
-        <w:t xml:space="preserve">[5] </w:t>
-      </w:r>
-      <w:proofErr w:type="spellStart"/>
-      <w:r>
-        <w:rPr>
-          <w:rFonts w:ascii="Arial" w:hAnsi="Arial" w:cs="Arial"/>
-          <w:color w:val="000000"/>
-          <w:sz w:val="22"/>
-          <w:szCs w:val="22"/>
-        </w:rPr>
-        <w:t>GeeksforGeeks</w:t>
-      </w:r>
-      <w:proofErr w:type="spellEnd"/>
-      <w:r>
-        <w:rPr>
-          <w:rFonts w:ascii="Arial" w:hAnsi="Arial" w:cs="Arial"/>
-          <w:color w:val="000000"/>
-          <w:sz w:val="22"/>
-          <w:szCs w:val="22"/>
-        </w:rPr>
-        <w:t>, “React vs Angular vs Vue: Which framework is the best?” 2024. [Online]. Available:</w:t>
+          <w:lang w:val="nl-NL"/>
+        </w:rPr>
+      </w:pPr>
+      <w:r>
+        <w:rPr>
+          <w:rFonts w:ascii="Arial" w:hAnsi="Arial" w:cs="Arial"/>
+          <w:color w:val="000000"/>
+          <w:sz w:val="22"/>
+          <w:szCs w:val="22"/>
+        </w:rPr>
+        <w:t xml:space="preserve">[5] GeeksforGeeks, “React vs Angular vs Vue: Which framework is the best?” </w:t>
+      </w:r>
+      <w:r>
+        <w:rPr>
+          <w:rFonts w:ascii="Arial" w:hAnsi="Arial" w:cs="Arial"/>
+          <w:color w:val="000000"/>
+          <w:sz w:val="22"/>
+          <w:szCs w:val="22"/>
+          <w:lang w:val="nl-NL"/>
+        </w:rPr>
+        <w:t>2024. [Online]. Available:</w:t>
       </w:r>
       <w:r>
         <w:rPr>
@@ -14636,6 +13500,7 @@
           <w:color w:val="000000"/>
           <w:sz w:val="22"/>
           <w:szCs w:val="22"/>
+          <w:lang w:val="nl-NL"/>
         </w:rPr>
         <w:t> </w:t>
       </w:r>
@@ -14646,6 +13511,7 @@
             <w:rFonts w:ascii="Arial" w:eastAsiaTheme="majorEastAsia" w:hAnsi="Arial" w:cs="Arial"/>
             <w:sz w:val="22"/>
             <w:szCs w:val="22"/>
+            <w:lang w:val="nl-NL"/>
           </w:rPr>
           <w:t>https://www.geeksforgeeks.org/react-vs-angular-vs-vue-which-framework-is-the-best/</w:t>
         </w:r>
@@ -14659,36 +13525,27 @@
           <w:color w:val="000000"/>
           <w:sz w:val="22"/>
           <w:szCs w:val="22"/>
-        </w:rPr>
-      </w:pPr>
-      <w:r>
-        <w:rPr>
-          <w:rFonts w:ascii="Arial" w:hAnsi="Arial" w:cs="Arial"/>
-          <w:color w:val="000000"/>
-          <w:sz w:val="22"/>
-          <w:szCs w:val="22"/>
-        </w:rPr>
-        <w:t xml:space="preserve">[6] </w:t>
-      </w:r>
-      <w:proofErr w:type="spellStart"/>
-      <w:r>
-        <w:rPr>
-          <w:rFonts w:ascii="Arial" w:hAnsi="Arial" w:cs="Arial"/>
-          <w:color w:val="000000"/>
-          <w:sz w:val="22"/>
-          <w:szCs w:val="22"/>
-        </w:rPr>
-        <w:t>Radixweb</w:t>
-      </w:r>
-      <w:proofErr w:type="spellEnd"/>
-      <w:r>
-        <w:rPr>
-          <w:rFonts w:ascii="Arial" w:hAnsi="Arial" w:cs="Arial"/>
-          <w:color w:val="000000"/>
-          <w:sz w:val="22"/>
-          <w:szCs w:val="22"/>
-        </w:rPr>
-        <w:t>, “Angular vs React vs Vue: Which frontend framework to choose in 2023?” 2023. [Online]. Available:</w:t>
+          <w:lang w:val="nl-NL"/>
+        </w:rPr>
+      </w:pPr>
+      <w:r>
+        <w:rPr>
+          <w:rFonts w:ascii="Arial" w:hAnsi="Arial" w:cs="Arial"/>
+          <w:color w:val="000000"/>
+          <w:sz w:val="22"/>
+          <w:szCs w:val="22"/>
+        </w:rPr>
+        <w:t xml:space="preserve">[6] Radixweb, “Angular vs React vs Vue: Which frontend framework to choose in 2023?” </w:t>
+      </w:r>
+      <w:r>
+        <w:rPr>
+          <w:rFonts w:ascii="Arial" w:hAnsi="Arial" w:cs="Arial"/>
+          <w:color w:val="000000"/>
+          <w:sz w:val="22"/>
+          <w:szCs w:val="22"/>
+          <w:lang w:val="nl-NL"/>
+        </w:rPr>
+        <w:t>2023. [Online]. Available:</w:t>
       </w:r>
       <w:r>
         <w:rPr>
@@ -14697,6 +13554,7 @@
           <w:color w:val="000000"/>
           <w:sz w:val="22"/>
           <w:szCs w:val="22"/>
+          <w:lang w:val="nl-NL"/>
         </w:rPr>
         <w:t> </w:t>
       </w:r>
@@ -14707,6 +13565,7 @@
             <w:rFonts w:ascii="Arial" w:eastAsiaTheme="majorEastAsia" w:hAnsi="Arial" w:cs="Arial"/>
             <w:sz w:val="22"/>
             <w:szCs w:val="22"/>
+            <w:lang w:val="nl-NL"/>
           </w:rPr>
           <w:t>https://radixweb.com/blog/angular-vs-react-vs-vue</w:t>
         </w:r>
@@ -14729,27 +13588,7 @@
           <w:sz w:val="22"/>
           <w:szCs w:val="22"/>
         </w:rPr>
-        <w:t xml:space="preserve">[7] </w:t>
-      </w:r>
-      <w:proofErr w:type="spellStart"/>
-      <w:r>
-        <w:rPr>
-          <w:rFonts w:ascii="Arial" w:hAnsi="Arial" w:cs="Arial"/>
-          <w:color w:val="000000"/>
-          <w:sz w:val="22"/>
-          <w:szCs w:val="22"/>
-        </w:rPr>
-        <w:t>ViteJS</w:t>
-      </w:r>
-      <w:proofErr w:type="spellEnd"/>
-      <w:r>
-        <w:rPr>
-          <w:rFonts w:ascii="Arial" w:hAnsi="Arial" w:cs="Arial"/>
-          <w:color w:val="000000"/>
-          <w:sz w:val="22"/>
-          <w:szCs w:val="22"/>
-        </w:rPr>
-        <w:t>, Angular Documentation, React 18 Release Notes – for performance and tooling benchmarks.</w:t>
+        <w:t>[7] ViteJS, Angular Documentation, React 18 Release Notes – for performance and tooling benchmarks.</w:t>
       </w:r>
     </w:p>
     <w:p>
@@ -14775,7 +13614,7 @@
 </file>
 
 <file path=word/endnotes.xml><?xml version="1.0" encoding="utf-8"?>
-<w:endnotes xmlns:wpc="http://schemas.microsoft.com/office/word/2010/wordprocessingCanvas" xmlns:cx="http://schemas.microsoft.com/office/drawing/2014/chartex" xmlns:cx1="http://schemas.microsoft.com/office/drawing/2015/9/8/chartex" xmlns:cx2="http://schemas.microsoft.com/office/drawing/2015/10/21/chartex" xmlns:cx3="http://schemas.microsoft.com/office/drawing/2016/5/9/chartex" xmlns:cx4="http://schemas.microsoft.com/office/drawing/2016/5/10/chartex" xmlns:cx5="http://schemas.microsoft.com/office/drawing/2016/5/11/chartex" xmlns:cx6="http://schemas.microsoft.com/office/drawing/2016/5/12/chartex" xmlns:cx7="http://schemas.microsoft.com/office/drawing/2016/5/13/chartex" xmlns:cx8="http://schemas.microsoft.com/office/drawing/2016/5/14/chartex" xmlns:mc="http://schemas.openxmlformats.org/markup-compatibility/2006" xmlns:aink="http://schemas.microsoft.com/office/drawing/2016/ink" xmlns:am3d="http://schemas.microsoft.com/office/drawing/2017/model3d" xmlns:o="urn:schemas-microsoft-com:office:office" xmlns:oel="http://schemas.microsoft.com/office/2019/extlst" xmlns:r="http://schemas.openxmlformats.org/officeDocument/2006/relationships" xmlns:m="http://schemas.openxmlformats.org/officeDocument/2006/math" xmlns:v="urn:schemas-microsoft-com:vml" xmlns:wp14="http://schemas.microsoft.com/office/word/2010/wordprocessingDrawing" xmlns:wp="http://schemas.openxmlformats.org/drawingml/2006/wordprocessingDrawing" xmlns:w10="urn:schemas-microsoft-com:office:word" xmlns:w="http://schemas.openxmlformats.org/wordprocessingml/2006/main" xmlns:w14="http://schemas.microsoft.com/office/word/2010/wordml" xmlns:w15="http://schemas.microsoft.com/office/word/2012/wordml" xmlns:w16cex="http://schemas.microsoft.com/office/word/2018/wordml/cex" xmlns:w16cid="http://schemas.microsoft.com/office/word/2016/wordml/cid" xmlns:w16="http://schemas.microsoft.com/office/word/2018/wordml" xmlns:w16du="http://schemas.microsoft.com/office/word/2023/wordml/word16du" xmlns:w16sdtdh="http://schemas.microsoft.com/office/word/2020/wordml/sdtdatahash" xmlns:w16sdtfl="http://schemas.microsoft.com/office/word/2024/wordml/sdtformatlock" xmlns:w16se="http://schemas.microsoft.com/office/word/2015/wordml/symex" xmlns:wpg="http://schemas.microsoft.com/office/word/2010/wordprocessingGroup" xmlns:wpi="http://schemas.microsoft.com/office/word/2010/wordprocessingInk" xmlns:wne="http://schemas.microsoft.com/office/word/2006/wordml" xmlns:wps="http://schemas.microsoft.com/office/word/2010/wordprocessingShape" mc:Ignorable="w14 w15 w16se w16cid w16 w16cex w16sdtdh w16sdtfl w16du wp14">
+<w:endnotes xmlns:wpc="http://schemas.microsoft.com/office/word/2010/wordprocessingCanvas" xmlns:cx="http://schemas.microsoft.com/office/drawing/2014/chartex" xmlns:cx1="http://schemas.microsoft.com/office/drawing/2015/9/8/chartex" xmlns:cx2="http://schemas.microsoft.com/office/drawing/2015/10/21/chartex" xmlns:cx3="http://schemas.microsoft.com/office/drawing/2016/5/9/chartex" xmlns:cx4="http://schemas.microsoft.com/office/drawing/2016/5/10/chartex" xmlns:cx5="http://schemas.microsoft.com/office/drawing/2016/5/11/chartex" xmlns:cx6="http://schemas.microsoft.com/office/drawing/2016/5/12/chartex" xmlns:cx7="http://schemas.microsoft.com/office/drawing/2016/5/13/chartex" xmlns:cx8="http://schemas.microsoft.com/office/drawing/2016/5/14/chartex" xmlns:mc="http://schemas.openxmlformats.org/markup-compatibility/2006" xmlns:aink="http://schemas.microsoft.com/office/drawing/2016/ink" xmlns:am3d="http://schemas.microsoft.com/office/drawing/2017/model3d" xmlns:o="urn:schemas-microsoft-com:office:office" xmlns:oel="http://schemas.microsoft.com/office/2019/extlst" xmlns:r="http://schemas.openxmlformats.org/officeDocument/2006/relationships" xmlns:m="http://schemas.openxmlformats.org/officeDocument/2006/math" xmlns:v="urn:schemas-microsoft-com:vml" xmlns:wp14="http://schemas.microsoft.com/office/word/2010/wordprocessingDrawing" xmlns:wp="http://schemas.openxmlformats.org/drawingml/2006/wordprocessingDrawing" xmlns:w10="urn:schemas-microsoft-com:office:word" xmlns:w="http://schemas.openxmlformats.org/wordprocessingml/2006/main" xmlns:w14="http://schemas.microsoft.com/office/word/2010/wordml" xmlns:w15="http://schemas.microsoft.com/office/word/2012/wordml" xmlns:w16cex="http://schemas.microsoft.com/office/word/2018/wordml/cex" xmlns:w16cid="http://schemas.microsoft.com/office/word/2016/wordml/cid" xmlns:w16="http://schemas.microsoft.com/office/word/2018/wordml" xmlns:w16sdtdh="http://schemas.microsoft.com/office/word/2020/wordml/sdtdatahash" xmlns:w16se="http://schemas.microsoft.com/office/word/2015/wordml/symex" xmlns:wpg="http://schemas.microsoft.com/office/word/2010/wordprocessingGroup" xmlns:wpi="http://schemas.microsoft.com/office/word/2010/wordprocessingInk" xmlns:wne="http://schemas.microsoft.com/office/word/2006/wordml" xmlns:wps="http://schemas.microsoft.com/office/word/2010/wordprocessingShape" mc:Ignorable="w14 w15 w16se w16cid w16 w16cex w16sdtdh wp14">
   <w:endnote w:type="separator" w:id="-1">
     <w:p>
       <w:pPr>
@@ -14800,7 +13639,7 @@
 </file>
 
 <file path=word/footnotes.xml><?xml version="1.0" encoding="utf-8"?>
-<w:footnotes xmlns:wpc="http://schemas.microsoft.com/office/word/2010/wordprocessingCanvas" xmlns:cx="http://schemas.microsoft.com/office/drawing/2014/chartex" xmlns:cx1="http://schemas.microsoft.com/office/drawing/2015/9/8/chartex" xmlns:cx2="http://schemas.microsoft.com/office/drawing/2015/10/21/chartex" xmlns:cx3="http://schemas.microsoft.com/office/drawing/2016/5/9/chartex" xmlns:cx4="http://schemas.microsoft.com/office/drawing/2016/5/10/chartex" xmlns:cx5="http://schemas.microsoft.com/office/drawing/2016/5/11/chartex" xmlns:cx6="http://schemas.microsoft.com/office/drawing/2016/5/12/chartex" xmlns:cx7="http://schemas.microsoft.com/office/drawing/2016/5/13/chartex" xmlns:cx8="http://schemas.microsoft.com/office/drawing/2016/5/14/chartex" xmlns:mc="http://schemas.openxmlformats.org/markup-compatibility/2006" xmlns:aink="http://schemas.microsoft.com/office/drawing/2016/ink" xmlns:am3d="http://schemas.microsoft.com/office/drawing/2017/model3d" xmlns:o="urn:schemas-microsoft-com:office:office" xmlns:oel="http://schemas.microsoft.com/office/2019/extlst" xmlns:r="http://schemas.openxmlformats.org/officeDocument/2006/relationships" xmlns:m="http://schemas.openxmlformats.org/officeDocument/2006/math" xmlns:v="urn:schemas-microsoft-com:vml" xmlns:wp14="http://schemas.microsoft.com/office/word/2010/wordprocessingDrawing" xmlns:wp="http://schemas.openxmlformats.org/drawingml/2006/wordprocessingDrawing" xmlns:w10="urn:schemas-microsoft-com:office:word" xmlns:w="http://schemas.openxmlformats.org/wordprocessingml/2006/main" xmlns:w14="http://schemas.microsoft.com/office/word/2010/wordml" xmlns:w15="http://schemas.microsoft.com/office/word/2012/wordml" xmlns:w16cex="http://schemas.microsoft.com/office/word/2018/wordml/cex" xmlns:w16cid="http://schemas.microsoft.com/office/word/2016/wordml/cid" xmlns:w16="http://schemas.microsoft.com/office/word/2018/wordml" xmlns:w16du="http://schemas.microsoft.com/office/word/2023/wordml/word16du" xmlns:w16sdtdh="http://schemas.microsoft.com/office/word/2020/wordml/sdtdatahash" xmlns:w16sdtfl="http://schemas.microsoft.com/office/word/2024/wordml/sdtformatlock" xmlns:w16se="http://schemas.microsoft.com/office/word/2015/wordml/symex" xmlns:wpg="http://schemas.microsoft.com/office/word/2010/wordprocessingGroup" xmlns:wpi="http://schemas.microsoft.com/office/word/2010/wordprocessingInk" xmlns:wne="http://schemas.microsoft.com/office/word/2006/wordml" xmlns:wps="http://schemas.microsoft.com/office/word/2010/wordprocessingShape" mc:Ignorable="w14 w15 w16se w16cid w16 w16cex w16sdtdh w16sdtfl w16du wp14">
+<w:footnotes xmlns:wpc="http://schemas.microsoft.com/office/word/2010/wordprocessingCanvas" xmlns:cx="http://schemas.microsoft.com/office/drawing/2014/chartex" xmlns:cx1="http://schemas.microsoft.com/office/drawing/2015/9/8/chartex" xmlns:cx2="http://schemas.microsoft.com/office/drawing/2015/10/21/chartex" xmlns:cx3="http://schemas.microsoft.com/office/drawing/2016/5/9/chartex" xmlns:cx4="http://schemas.microsoft.com/office/drawing/2016/5/10/chartex" xmlns:cx5="http://schemas.microsoft.com/office/drawing/2016/5/11/chartex" xmlns:cx6="http://schemas.microsoft.com/office/drawing/2016/5/12/chartex" xmlns:cx7="http://schemas.microsoft.com/office/drawing/2016/5/13/chartex" xmlns:cx8="http://schemas.microsoft.com/office/drawing/2016/5/14/chartex" xmlns:mc="http://schemas.openxmlformats.org/markup-compatibility/2006" xmlns:aink="http://schemas.microsoft.com/office/drawing/2016/ink" xmlns:am3d="http://schemas.microsoft.com/office/drawing/2017/model3d" xmlns:o="urn:schemas-microsoft-com:office:office" xmlns:oel="http://schemas.microsoft.com/office/2019/extlst" xmlns:r="http://schemas.openxmlformats.org/officeDocument/2006/relationships" xmlns:m="http://schemas.openxmlformats.org/officeDocument/2006/math" xmlns:v="urn:schemas-microsoft-com:vml" xmlns:wp14="http://schemas.microsoft.com/office/word/2010/wordprocessingDrawing" xmlns:wp="http://schemas.openxmlformats.org/drawingml/2006/wordprocessingDrawing" xmlns:w10="urn:schemas-microsoft-com:office:word" xmlns:w="http://schemas.openxmlformats.org/wordprocessingml/2006/main" xmlns:w14="http://schemas.microsoft.com/office/word/2010/wordml" xmlns:w15="http://schemas.microsoft.com/office/word/2012/wordml" xmlns:w16cex="http://schemas.microsoft.com/office/word/2018/wordml/cex" xmlns:w16cid="http://schemas.microsoft.com/office/word/2016/wordml/cid" xmlns:w16="http://schemas.microsoft.com/office/word/2018/wordml" xmlns:w16sdtdh="http://schemas.microsoft.com/office/word/2020/wordml/sdtdatahash" xmlns:w16se="http://schemas.microsoft.com/office/word/2015/wordml/symex" xmlns:wpg="http://schemas.microsoft.com/office/word/2010/wordprocessingGroup" xmlns:wpi="http://schemas.microsoft.com/office/word/2010/wordprocessingInk" xmlns:wne="http://schemas.microsoft.com/office/word/2006/wordml" xmlns:wps="http://schemas.microsoft.com/office/word/2010/wordprocessingShape" mc:Ignorable="w14 w15 w16se w16cid w16 w16cex w16sdtdh wp14">
   <w:footnote w:type="separator" w:id="-1">
     <w:p>
       <w:pPr>
@@ -14825,7 +13664,7 @@
 </file>
 
 <file path=word/numbering.xml><?xml version="1.0" encoding="utf-8"?>
-<w:numbering xmlns:wpc="http://schemas.microsoft.com/office/word/2010/wordprocessingCanvas" xmlns:cx="http://schemas.microsoft.com/office/drawing/2014/chartex" xmlns:cx1="http://schemas.microsoft.com/office/drawing/2015/9/8/chartex" xmlns:cx2="http://schemas.microsoft.com/office/drawing/2015/10/21/chartex" xmlns:cx3="http://schemas.microsoft.com/office/drawing/2016/5/9/chartex" xmlns:cx4="http://schemas.microsoft.com/office/drawing/2016/5/10/chartex" xmlns:cx5="http://schemas.microsoft.com/office/drawing/2016/5/11/chartex" xmlns:cx6="http://schemas.microsoft.com/office/drawing/2016/5/12/chartex" xmlns:cx7="http://schemas.microsoft.com/office/drawing/2016/5/13/chartex" xmlns:cx8="http://schemas.microsoft.com/office/drawing/2016/5/14/chartex" xmlns:mc="http://schemas.openxmlformats.org/markup-compatibility/2006" xmlns:aink="http://schemas.microsoft.com/office/drawing/2016/ink" xmlns:am3d="http://schemas.microsoft.com/office/drawing/2017/model3d" xmlns:o="urn:schemas-microsoft-com:office:office" xmlns:oel="http://schemas.microsoft.com/office/2019/extlst" xmlns:r="http://schemas.openxmlformats.org/officeDocument/2006/relationships" xmlns:m="http://schemas.openxmlformats.org/officeDocument/2006/math" xmlns:v="urn:schemas-microsoft-com:vml" xmlns:wp14="http://schemas.microsoft.com/office/word/2010/wordprocessingDrawing" xmlns:wp="http://schemas.openxmlformats.org/drawingml/2006/wordprocessingDrawing" xmlns:w10="urn:schemas-microsoft-com:office:word" xmlns:w="http://schemas.openxmlformats.org/wordprocessingml/2006/main" xmlns:w14="http://schemas.microsoft.com/office/word/2010/wordml" xmlns:w15="http://schemas.microsoft.com/office/word/2012/wordml" xmlns:w16cex="http://schemas.microsoft.com/office/word/2018/wordml/cex" xmlns:w16cid="http://schemas.microsoft.com/office/word/2016/wordml/cid" xmlns:w16="http://schemas.microsoft.com/office/word/2018/wordml" xmlns:w16du="http://schemas.microsoft.com/office/word/2023/wordml/word16du" xmlns:w16sdtdh="http://schemas.microsoft.com/office/word/2020/wordml/sdtdatahash" xmlns:w16sdtfl="http://schemas.microsoft.com/office/word/2024/wordml/sdtformatlock" xmlns:w16se="http://schemas.microsoft.com/office/word/2015/wordml/symex" xmlns:wpg="http://schemas.microsoft.com/office/word/2010/wordprocessingGroup" xmlns:wpi="http://schemas.microsoft.com/office/word/2010/wordprocessingInk" xmlns:wne="http://schemas.microsoft.com/office/word/2006/wordml" xmlns:wps="http://schemas.microsoft.com/office/word/2010/wordprocessingShape" mc:Ignorable="w14 w15 w16se w16cid w16 w16cex w16sdtdh w16sdtfl w16du wp14">
+<w:numbering xmlns:wpc="http://schemas.microsoft.com/office/word/2010/wordprocessingCanvas" xmlns:cx="http://schemas.microsoft.com/office/drawing/2014/chartex" xmlns:cx1="http://schemas.microsoft.com/office/drawing/2015/9/8/chartex" xmlns:cx2="http://schemas.microsoft.com/office/drawing/2015/10/21/chartex" xmlns:cx3="http://schemas.microsoft.com/office/drawing/2016/5/9/chartex" xmlns:cx4="http://schemas.microsoft.com/office/drawing/2016/5/10/chartex" xmlns:cx5="http://schemas.microsoft.com/office/drawing/2016/5/11/chartex" xmlns:cx6="http://schemas.microsoft.com/office/drawing/2016/5/12/chartex" xmlns:cx7="http://schemas.microsoft.com/office/drawing/2016/5/13/chartex" xmlns:cx8="http://schemas.microsoft.com/office/drawing/2016/5/14/chartex" xmlns:mc="http://schemas.openxmlformats.org/markup-compatibility/2006" xmlns:aink="http://schemas.microsoft.com/office/drawing/2016/ink" xmlns:am3d="http://schemas.microsoft.com/office/drawing/2017/model3d" xmlns:o="urn:schemas-microsoft-com:office:office" xmlns:oel="http://schemas.microsoft.com/office/2019/extlst" xmlns:r="http://schemas.openxmlformats.org/officeDocument/2006/relationships" xmlns:m="http://schemas.openxmlformats.org/officeDocument/2006/math" xmlns:v="urn:schemas-microsoft-com:vml" xmlns:wp14="http://schemas.microsoft.com/office/word/2010/wordprocessingDrawing" xmlns:wp="http://schemas.openxmlformats.org/drawingml/2006/wordprocessingDrawing" xmlns:w10="urn:schemas-microsoft-com:office:word" xmlns:w="http://schemas.openxmlformats.org/wordprocessingml/2006/main" xmlns:w14="http://schemas.microsoft.com/office/word/2010/wordml" xmlns:w15="http://schemas.microsoft.com/office/word/2012/wordml" xmlns:w16cex="http://schemas.microsoft.com/office/word/2018/wordml/cex" xmlns:w16cid="http://schemas.microsoft.com/office/word/2016/wordml/cid" xmlns:w16="http://schemas.microsoft.com/office/word/2018/wordml" xmlns:w16sdtdh="http://schemas.microsoft.com/office/word/2020/wordml/sdtdatahash" xmlns:w16se="http://schemas.microsoft.com/office/word/2015/wordml/symex" xmlns:wpg="http://schemas.microsoft.com/office/word/2010/wordprocessingGroup" xmlns:wpi="http://schemas.microsoft.com/office/word/2010/wordprocessingInk" xmlns:wne="http://schemas.microsoft.com/office/word/2006/wordml" xmlns:wps="http://schemas.microsoft.com/office/word/2010/wordprocessingShape" mc:Ignorable="w14 w15 w16se w16cid w16 w16cex w16sdtdh wp14">
   <w:abstractNum w:abstractNumId="0" w15:restartNumberingAfterBreak="0">
     <w:nsid w:val="00AF6E4D"/>
     <w:multiLevelType w:val="multilevel"/>
@@ -21331,7 +20170,7 @@
 </file>
 
 <file path=word/styles.xml><?xml version="1.0" encoding="utf-8"?>
-<w:styles xmlns:mc="http://schemas.openxmlformats.org/markup-compatibility/2006" xmlns:r="http://schemas.openxmlformats.org/officeDocument/2006/relationships" xmlns:w="http://schemas.openxmlformats.org/wordprocessingml/2006/main" xmlns:w14="http://schemas.microsoft.com/office/word/2010/wordml" xmlns:w15="http://schemas.microsoft.com/office/word/2012/wordml" xmlns:w16cex="http://schemas.microsoft.com/office/word/2018/wordml/cex" xmlns:w16cid="http://schemas.microsoft.com/office/word/2016/wordml/cid" xmlns:w16="http://schemas.microsoft.com/office/word/2018/wordml" xmlns:w16du="http://schemas.microsoft.com/office/word/2023/wordml/word16du" xmlns:w16sdtdh="http://schemas.microsoft.com/office/word/2020/wordml/sdtdatahash" xmlns:w16sdtfl="http://schemas.microsoft.com/office/word/2024/wordml/sdtformatlock" xmlns:w16se="http://schemas.microsoft.com/office/word/2015/wordml/symex" mc:Ignorable="w14 w15 w16se w16cid w16 w16cex w16sdtdh w16sdtfl w16du">
+<w:styles xmlns:mc="http://schemas.openxmlformats.org/markup-compatibility/2006" xmlns:r="http://schemas.openxmlformats.org/officeDocument/2006/relationships" xmlns:w="http://schemas.openxmlformats.org/wordprocessingml/2006/main" xmlns:w14="http://schemas.microsoft.com/office/word/2010/wordml" xmlns:w15="http://schemas.microsoft.com/office/word/2012/wordml" xmlns:w16cex="http://schemas.microsoft.com/office/word/2018/wordml/cex" xmlns:w16cid="http://schemas.microsoft.com/office/word/2016/wordml/cid" xmlns:w16="http://schemas.microsoft.com/office/word/2018/wordml" xmlns:w16sdtdh="http://schemas.microsoft.com/office/word/2020/wordml/sdtdatahash" xmlns:w16se="http://schemas.microsoft.com/office/word/2015/wordml/symex" mc:Ignorable="w14 w15 w16se w16cid w16 w16cex w16sdtdh">
   <w:docDefaults>
     <w:rPrDefault>
       <w:rPr>

</xml_diff>